<commit_message>
Added presentation and upadeted documentation about CRUD operations with use Docs.
</commit_message>
<xml_diff>
--- a/docs/Documentation.docx
+++ b/docs/Documentation.docx
@@ -424,6 +424,9 @@
         <w:p>
           <w:pPr>
             <w:pStyle w:val="TOCHeading"/>
+            <w:tabs>
+              <w:tab w:val="left" w:pos="6804"/>
+            </w:tabs>
             <w:rPr>
               <w:rFonts w:ascii="Times New Roman" w:hAnsi="Times New Roman" w:cs="Times New Roman"/>
               <w:color w:val="auto"/>
@@ -472,7 +475,7 @@
             </w:rPr>
             <w:fldChar w:fldCharType="separate"/>
           </w:r>
-          <w:hyperlink w:anchor="_Toc192701342" w:history="1">
+          <w:hyperlink w:anchor="_Toc194088133" w:history="1">
             <w:r>
               <w:rPr>
                 <w:rStyle w:val="Hyperlink"/>
@@ -524,7 +527,7 @@
                 <w:noProof/>
                 <w:webHidden/>
               </w:rPr>
-              <w:instrText xml:space="preserve"> PAGEREF _Toc192701342 \h </w:instrText>
+              <w:instrText xml:space="preserve"> PAGEREF _Toc194088133 \h </w:instrText>
             </w:r>
             <w:r>
               <w:rPr>
@@ -572,7 +575,7 @@
               <w14:ligatures w14:val="standardContextual"/>
             </w:rPr>
           </w:pPr>
-          <w:hyperlink w:anchor="_Toc192701343" w:history="1">
+          <w:hyperlink w:anchor="_Toc194088134" w:history="1">
             <w:r>
               <w:rPr>
                 <w:rStyle w:val="Hyperlink"/>
@@ -624,7 +627,7 @@
                 <w:noProof/>
                 <w:webHidden/>
               </w:rPr>
-              <w:instrText xml:space="preserve"> PAGEREF _Toc192701343 \h </w:instrText>
+              <w:instrText xml:space="preserve"> PAGEREF _Toc194088134 \h </w:instrText>
             </w:r>
             <w:r>
               <w:rPr>
@@ -672,7 +675,7 @@
               <w14:ligatures w14:val="standardContextual"/>
             </w:rPr>
           </w:pPr>
-          <w:hyperlink w:anchor="_Toc192701344" w:history="1">
+          <w:hyperlink w:anchor="_Toc194088135" w:history="1">
             <w:r>
               <w:rPr>
                 <w:rStyle w:val="Hyperlink"/>
@@ -724,7 +727,7 @@
                 <w:noProof/>
                 <w:webHidden/>
               </w:rPr>
-              <w:instrText xml:space="preserve"> PAGEREF _Toc192701344 \h </w:instrText>
+              <w:instrText xml:space="preserve"> PAGEREF _Toc194088135 \h </w:instrText>
             </w:r>
             <w:r>
               <w:rPr>
@@ -768,7 +771,7 @@
               <w14:ligatures w14:val="standardContextual"/>
             </w:rPr>
           </w:pPr>
-          <w:hyperlink w:anchor="_Toc192701345" w:history="1">
+          <w:hyperlink w:anchor="_Toc194088136" w:history="1">
             <w:r>
               <w:rPr>
                 <w:rStyle w:val="Hyperlink"/>
@@ -799,7 +802,7 @@
                 <w:noProof/>
                 <w:webHidden/>
               </w:rPr>
-              <w:instrText xml:space="preserve"> PAGEREF _Toc192701345 \h </w:instrText>
+              <w:instrText xml:space="preserve"> PAGEREF _Toc194088136 \h </w:instrText>
             </w:r>
             <w:r>
               <w:rPr>
@@ -843,7 +846,7 @@
               <w14:ligatures w14:val="standardContextual"/>
             </w:rPr>
           </w:pPr>
-          <w:hyperlink w:anchor="_Toc192701346" w:history="1">
+          <w:hyperlink w:anchor="_Toc194088137" w:history="1">
             <w:r>
               <w:rPr>
                 <w:rStyle w:val="Hyperlink"/>
@@ -874,7 +877,7 @@
                 <w:noProof/>
                 <w:webHidden/>
               </w:rPr>
-              <w:instrText xml:space="preserve"> PAGEREF _Toc192701346 \h </w:instrText>
+              <w:instrText xml:space="preserve"> PAGEREF _Toc194088137 \h </w:instrText>
             </w:r>
             <w:r>
               <w:rPr>
@@ -918,7 +921,7 @@
               <w14:ligatures w14:val="standardContextual"/>
             </w:rPr>
           </w:pPr>
-          <w:hyperlink w:anchor="_Toc192701347" w:history="1">
+          <w:hyperlink w:anchor="_Toc194088138" w:history="1">
             <w:r>
               <w:rPr>
                 <w:rStyle w:val="Hyperlink"/>
@@ -949,7 +952,7 @@
                 <w:noProof/>
                 <w:webHidden/>
               </w:rPr>
-              <w:instrText xml:space="preserve"> PAGEREF _Toc192701347 \h </w:instrText>
+              <w:instrText xml:space="preserve"> PAGEREF _Toc194088138 \h </w:instrText>
             </w:r>
             <w:r>
               <w:rPr>
@@ -993,7 +996,7 @@
               <w14:ligatures w14:val="standardContextual"/>
             </w:rPr>
           </w:pPr>
-          <w:hyperlink w:anchor="_Toc192701348" w:history="1">
+          <w:hyperlink w:anchor="_Toc194088139" w:history="1">
             <w:r>
               <w:rPr>
                 <w:rStyle w:val="Hyperlink"/>
@@ -1024,7 +1027,7 @@
                 <w:noProof/>
                 <w:webHidden/>
               </w:rPr>
-              <w:instrText xml:space="preserve"> PAGEREF _Toc192701348 \h </w:instrText>
+              <w:instrText xml:space="preserve"> PAGEREF _Toc194088139 \h </w:instrText>
             </w:r>
             <w:r>
               <w:rPr>
@@ -1072,7 +1075,7 @@
               <w14:ligatures w14:val="standardContextual"/>
             </w:rPr>
           </w:pPr>
-          <w:hyperlink w:anchor="_Toc192701349" w:history="1">
+          <w:hyperlink w:anchor="_Toc194088140" w:history="1">
             <w:r>
               <w:rPr>
                 <w:rStyle w:val="Hyperlink"/>
@@ -1124,7 +1127,7 @@
                 <w:noProof/>
                 <w:webHidden/>
               </w:rPr>
-              <w:instrText xml:space="preserve"> PAGEREF _Toc192701349 \h </w:instrText>
+              <w:instrText xml:space="preserve"> PAGEREF _Toc194088140 \h </w:instrText>
             </w:r>
             <w:r>
               <w:rPr>
@@ -1168,7 +1171,7 @@
               <w14:ligatures w14:val="standardContextual"/>
             </w:rPr>
           </w:pPr>
-          <w:hyperlink w:anchor="_Toc192701350" w:history="1">
+          <w:hyperlink w:anchor="_Toc194088141" w:history="1">
             <w:r>
               <w:rPr>
                 <w:rStyle w:val="Hyperlink"/>
@@ -1199,7 +1202,7 @@
                 <w:noProof/>
                 <w:webHidden/>
               </w:rPr>
-              <w:instrText xml:space="preserve"> PAGEREF _Toc192701350 \h </w:instrText>
+              <w:instrText xml:space="preserve"> PAGEREF _Toc194088141 \h </w:instrText>
             </w:r>
             <w:r>
               <w:rPr>
@@ -1243,7 +1246,7 @@
               <w14:ligatures w14:val="standardContextual"/>
             </w:rPr>
           </w:pPr>
-          <w:hyperlink w:anchor="_Toc192701351" w:history="1">
+          <w:hyperlink w:anchor="_Toc194088142" w:history="1">
             <w:r>
               <w:rPr>
                 <w:rStyle w:val="Hyperlink"/>
@@ -1274,7 +1277,7 @@
                 <w:noProof/>
                 <w:webHidden/>
               </w:rPr>
-              <w:instrText xml:space="preserve"> PAGEREF _Toc192701351 \h </w:instrText>
+              <w:instrText xml:space="preserve"> PAGEREF _Toc194088142 \h </w:instrText>
             </w:r>
             <w:r>
               <w:rPr>
@@ -1318,7 +1321,7 @@
               <w14:ligatures w14:val="standardContextual"/>
             </w:rPr>
           </w:pPr>
-          <w:hyperlink w:anchor="_Toc192701352" w:history="1">
+          <w:hyperlink w:anchor="_Toc194088143" w:history="1">
             <w:r>
               <w:rPr>
                 <w:rStyle w:val="Hyperlink"/>
@@ -1349,7 +1352,7 @@
                 <w:noProof/>
                 <w:webHidden/>
               </w:rPr>
-              <w:instrText xml:space="preserve"> PAGEREF _Toc192701352 \h </w:instrText>
+              <w:instrText xml:space="preserve"> PAGEREF _Toc194088143 \h </w:instrText>
             </w:r>
             <w:r>
               <w:rPr>
@@ -1397,7 +1400,7 @@
               <w14:ligatures w14:val="standardContextual"/>
             </w:rPr>
           </w:pPr>
-          <w:hyperlink w:anchor="_Toc192701353" w:history="1">
+          <w:hyperlink w:anchor="_Toc194088144" w:history="1">
             <w:r>
               <w:rPr>
                 <w:rStyle w:val="Hyperlink"/>
@@ -1428,7 +1431,7 @@
                 <w:bCs/>
                 <w:noProof/>
               </w:rPr>
-              <w:t>Interfejs Użytkownika (GUI)</w:t>
+              <w:t>Operacje CRUD w Firebase</w:t>
             </w:r>
             <w:r>
               <w:rPr>
@@ -1449,7 +1452,7 @@
                 <w:noProof/>
                 <w:webHidden/>
               </w:rPr>
-              <w:instrText xml:space="preserve"> PAGEREF _Toc192701353 \h </w:instrText>
+              <w:instrText xml:space="preserve"> PAGEREF _Toc194088144 \h </w:instrText>
             </w:r>
             <w:r>
               <w:rPr>
@@ -1482,7 +1485,12 @@
         </w:p>
         <w:p>
           <w:pPr>
-            <w:pStyle w:val="TOC2"/>
+            <w:pStyle w:val="TOC1"/>
+            <w:tabs>
+              <w:tab w:val="left" w:pos="960"/>
+              <w:tab w:val="right" w:leader="dot" w:pos="9062"/>
+            </w:tabs>
+            <w:ind w:left="340"/>
             <w:rPr>
               <w:rFonts w:asciiTheme="minorHAnsi" w:eastAsiaTheme="minorEastAsia" w:hAnsiTheme="minorHAnsi"/>
               <w:noProof/>
@@ -1493,7 +1501,29 @@
               <w14:ligatures w14:val="standardContextual"/>
             </w:rPr>
           </w:pPr>
-          <w:hyperlink w:anchor="_Toc192701354" w:history="1">
+          <w:hyperlink w:anchor="_Toc194088145" w:history="1">
+            <w:r>
+              <w:rPr>
+                <w:rStyle w:val="Hyperlink"/>
+                <w:rFonts w:cs="Times New Roman"/>
+                <w:b/>
+                <w:noProof/>
+                <w:lang w:val="en-PL" w:eastAsia="en-GB"/>
+              </w:rPr>
+              <w:t>5.1</w:t>
+            </w:r>
+            <w:r>
+              <w:rPr>
+                <w:rFonts w:asciiTheme="minorHAnsi" w:eastAsiaTheme="minorEastAsia" w:hAnsiTheme="minorHAnsi"/>
+                <w:noProof/>
+                <w:kern w:val="2"/>
+                <w:sz w:val="24"/>
+                <w:szCs w:val="24"/>
+                <w:lang w:val="en-PL" w:eastAsia="en-GB"/>
+                <w14:ligatures w14:val="standardContextual"/>
+              </w:rPr>
+              <w:tab/>
+            </w:r>
             <w:r>
               <w:rPr>
                 <w:rStyle w:val="Hyperlink"/>
@@ -1501,9 +1531,9 @@
                 <w:b/>
                 <w:bCs/>
                 <w:noProof/>
-                <w:lang w:val="en-PL"/>
-              </w:rPr>
-              <w:t>5.1 Widok Strony Głównej (Home)</w:t>
+                <w:lang w:val="en-PL" w:eastAsia="en-GB"/>
+              </w:rPr>
+              <w:t>Tworzenie danych (Create)</w:t>
             </w:r>
             <w:r>
               <w:rPr>
@@ -1524,7 +1554,7 @@
                 <w:noProof/>
                 <w:webHidden/>
               </w:rPr>
-              <w:instrText xml:space="preserve"> PAGEREF _Toc192701354 \h </w:instrText>
+              <w:instrText xml:space="preserve"> PAGEREF _Toc194088145 \h </w:instrText>
             </w:r>
             <w:r>
               <w:rPr>
@@ -1557,7 +1587,11 @@
         </w:p>
         <w:p>
           <w:pPr>
-            <w:pStyle w:val="TOC2"/>
+            <w:pStyle w:val="TOC1"/>
+            <w:tabs>
+              <w:tab w:val="right" w:leader="dot" w:pos="9062"/>
+            </w:tabs>
+            <w:ind w:left="340"/>
             <w:rPr>
               <w:rFonts w:asciiTheme="minorHAnsi" w:eastAsiaTheme="minorEastAsia" w:hAnsiTheme="minorHAnsi"/>
               <w:noProof/>
@@ -1568,17 +1602,17 @@
               <w14:ligatures w14:val="standardContextual"/>
             </w:rPr>
           </w:pPr>
-          <w:hyperlink w:anchor="_Toc192701355" w:history="1">
+          <w:hyperlink w:anchor="_Toc194088146" w:history="1">
             <w:r>
               <w:rPr>
                 <w:rStyle w:val="Hyperlink"/>
-                <w:rFonts w:cs="Times New Roman"/>
+                <w:rFonts w:eastAsia="Times New Roman" w:cs="Times New Roman"/>
                 <w:b/>
                 <w:bCs/>
                 <w:noProof/>
-                <w:lang w:val="en-PL"/>
-              </w:rPr>
-              <w:t>5.2 Szczegóły Produktu (Product Detail)</w:t>
+                <w:lang w:val="en-PL" w:eastAsia="en-GB"/>
+              </w:rPr>
+              <w:t>5.2 Odczytywanie danych (Read)</w:t>
             </w:r>
             <w:r>
               <w:rPr>
@@ -1599,7 +1633,7 @@
                 <w:noProof/>
                 <w:webHidden/>
               </w:rPr>
-              <w:instrText xml:space="preserve"> PAGEREF _Toc192701355 \h </w:instrText>
+              <w:instrText xml:space="preserve"> PAGEREF _Toc194088146 \h </w:instrText>
             </w:r>
             <w:r>
               <w:rPr>
@@ -1619,7 +1653,7 @@
                 <w:noProof/>
                 <w:webHidden/>
               </w:rPr>
-              <w:t>13</w:t>
+              <w:t>12</w:t>
             </w:r>
             <w:r>
               <w:rPr>
@@ -1632,7 +1666,11 @@
         </w:p>
         <w:p>
           <w:pPr>
-            <w:pStyle w:val="TOC2"/>
+            <w:pStyle w:val="TOC1"/>
+            <w:tabs>
+              <w:tab w:val="right" w:leader="dot" w:pos="9062"/>
+            </w:tabs>
+            <w:ind w:left="340"/>
             <w:rPr>
               <w:rFonts w:asciiTheme="minorHAnsi" w:eastAsiaTheme="minorEastAsia" w:hAnsiTheme="minorHAnsi"/>
               <w:noProof/>
@@ -1643,17 +1681,17 @@
               <w14:ligatures w14:val="standardContextual"/>
             </w:rPr>
           </w:pPr>
-          <w:hyperlink w:anchor="_Toc192701356" w:history="1">
+          <w:hyperlink w:anchor="_Toc194088147" w:history="1">
             <w:r>
               <w:rPr>
                 <w:rStyle w:val="Hyperlink"/>
-                <w:rFonts w:cs="Times New Roman"/>
+                <w:rFonts w:eastAsia="Times New Roman" w:cs="Times New Roman"/>
                 <w:b/>
                 <w:bCs/>
                 <w:noProof/>
-                <w:lang w:val="en-PL"/>
-              </w:rPr>
-              <w:t>5.3 Widok Koszyka (Cart)</w:t>
+                <w:lang w:val="en-PL" w:eastAsia="en-GB"/>
+              </w:rPr>
+              <w:t>5.3 Aktualizacja danych (Update)</w:t>
             </w:r>
             <w:r>
               <w:rPr>
@@ -1674,7 +1712,7 @@
                 <w:noProof/>
                 <w:webHidden/>
               </w:rPr>
-              <w:instrText xml:space="preserve"> PAGEREF _Toc192701356 \h </w:instrText>
+              <w:instrText xml:space="preserve"> PAGEREF _Toc194088147 \h </w:instrText>
             </w:r>
             <w:r>
               <w:rPr>
@@ -1707,7 +1745,11 @@
         </w:p>
         <w:p>
           <w:pPr>
-            <w:pStyle w:val="TOC2"/>
+            <w:pStyle w:val="TOC1"/>
+            <w:tabs>
+              <w:tab w:val="right" w:leader="dot" w:pos="9062"/>
+            </w:tabs>
+            <w:ind w:left="340"/>
             <w:rPr>
               <w:rFonts w:asciiTheme="minorHAnsi" w:eastAsiaTheme="minorEastAsia" w:hAnsiTheme="minorHAnsi"/>
               <w:noProof/>
@@ -1718,17 +1760,17 @@
               <w14:ligatures w14:val="standardContextual"/>
             </w:rPr>
           </w:pPr>
-          <w:hyperlink w:anchor="_Toc192701357" w:history="1">
+          <w:hyperlink w:anchor="_Toc194088148" w:history="1">
             <w:r>
               <w:rPr>
                 <w:rStyle w:val="Hyperlink"/>
-                <w:rFonts w:cs="Times New Roman"/>
+                <w:rFonts w:eastAsia="Times New Roman" w:cs="Times New Roman"/>
                 <w:b/>
                 <w:bCs/>
                 <w:noProof/>
-                <w:lang w:val="en-PL"/>
-              </w:rPr>
-              <w:t>5.4 Panel Użytkownika (User Panel)</w:t>
+                <w:lang w:val="en-PL" w:eastAsia="en-GB"/>
+              </w:rPr>
+              <w:t>5.4 Usuwanie danych (Delete)</w:t>
             </w:r>
             <w:r>
               <w:rPr>
@@ -1749,7 +1791,7 @@
                 <w:noProof/>
                 <w:webHidden/>
               </w:rPr>
-              <w:instrText xml:space="preserve"> PAGEREF _Toc192701357 \h </w:instrText>
+              <w:instrText xml:space="preserve"> PAGEREF _Toc194088148 \h </w:instrText>
             </w:r>
             <w:r>
               <w:rPr>
@@ -1769,157 +1811,7 @@
                 <w:noProof/>
                 <w:webHidden/>
               </w:rPr>
-              <w:t>14</w:t>
-            </w:r>
-            <w:r>
-              <w:rPr>
-                <w:noProof/>
-                <w:webHidden/>
-              </w:rPr>
-              <w:fldChar w:fldCharType="end"/>
-            </w:r>
-          </w:hyperlink>
-        </w:p>
-        <w:p>
-          <w:pPr>
-            <w:pStyle w:val="TOC2"/>
-            <w:rPr>
-              <w:rFonts w:asciiTheme="minorHAnsi" w:eastAsiaTheme="minorEastAsia" w:hAnsiTheme="minorHAnsi"/>
-              <w:noProof/>
-              <w:kern w:val="2"/>
-              <w:sz w:val="24"/>
-              <w:szCs w:val="24"/>
-              <w:lang w:val="en-PL" w:eastAsia="en-GB"/>
-              <w14:ligatures w14:val="standardContextual"/>
-            </w:rPr>
-          </w:pPr>
-          <w:hyperlink w:anchor="_Toc192701358" w:history="1">
-            <w:r>
-              <w:rPr>
-                <w:rStyle w:val="Hyperlink"/>
-                <w:rFonts w:cs="Times New Roman"/>
-                <w:b/>
-                <w:bCs/>
-                <w:noProof/>
-                <w:lang w:val="en-PL"/>
-              </w:rPr>
-              <w:t>5.5 Panel Administratora (Admin Panel)</w:t>
-            </w:r>
-            <w:r>
-              <w:rPr>
-                <w:noProof/>
-                <w:webHidden/>
-              </w:rPr>
-              <w:tab/>
-            </w:r>
-            <w:r>
-              <w:rPr>
-                <w:noProof/>
-                <w:webHidden/>
-              </w:rPr>
-              <w:fldChar w:fldCharType="begin"/>
-            </w:r>
-            <w:r>
-              <w:rPr>
-                <w:noProof/>
-                <w:webHidden/>
-              </w:rPr>
-              <w:instrText xml:space="preserve"> PAGEREF _Toc192701358 \h </w:instrText>
-            </w:r>
-            <w:r>
-              <w:rPr>
-                <w:noProof/>
-                <w:webHidden/>
-              </w:rPr>
-            </w:r>
-            <w:r>
-              <w:rPr>
-                <w:noProof/>
-                <w:webHidden/>
-              </w:rPr>
-              <w:fldChar w:fldCharType="separate"/>
-            </w:r>
-            <w:r>
-              <w:rPr>
-                <w:noProof/>
-                <w:webHidden/>
-              </w:rPr>
-              <w:t>14</w:t>
-            </w:r>
-            <w:r>
-              <w:rPr>
-                <w:noProof/>
-                <w:webHidden/>
-              </w:rPr>
-              <w:fldChar w:fldCharType="end"/>
-            </w:r>
-          </w:hyperlink>
-        </w:p>
-        <w:p>
-          <w:pPr>
-            <w:pStyle w:val="TOC2"/>
-            <w:rPr>
-              <w:rFonts w:asciiTheme="minorHAnsi" w:eastAsiaTheme="minorEastAsia" w:hAnsiTheme="minorHAnsi"/>
-              <w:noProof/>
-              <w:kern w:val="2"/>
-              <w:sz w:val="24"/>
-              <w:szCs w:val="24"/>
-              <w:lang w:val="en-PL" w:eastAsia="en-GB"/>
-              <w14:ligatures w14:val="standardContextual"/>
-            </w:rPr>
-          </w:pPr>
-          <w:hyperlink w:anchor="_Toc192701359" w:history="1">
-            <w:r>
-              <w:rPr>
-                <w:rStyle w:val="Hyperlink"/>
-                <w:rFonts w:cs="Times New Roman"/>
-                <w:b/>
-                <w:bCs/>
-                <w:noProof/>
-                <w:lang w:val="en-PL"/>
-              </w:rPr>
-              <w:t>5.6 Stopka (Footer)</w:t>
-            </w:r>
-            <w:r>
-              <w:rPr>
-                <w:noProof/>
-                <w:webHidden/>
-              </w:rPr>
-              <w:tab/>
-            </w:r>
-            <w:r>
-              <w:rPr>
-                <w:noProof/>
-                <w:webHidden/>
-              </w:rPr>
-              <w:fldChar w:fldCharType="begin"/>
-            </w:r>
-            <w:r>
-              <w:rPr>
-                <w:noProof/>
-                <w:webHidden/>
-              </w:rPr>
-              <w:instrText xml:space="preserve"> PAGEREF _Toc192701359 \h </w:instrText>
-            </w:r>
-            <w:r>
-              <w:rPr>
-                <w:noProof/>
-                <w:webHidden/>
-              </w:rPr>
-            </w:r>
-            <w:r>
-              <w:rPr>
-                <w:noProof/>
-                <w:webHidden/>
-              </w:rPr>
-              <w:fldChar w:fldCharType="separate"/>
-            </w:r>
-            <w:r>
-              <w:rPr>
-                <w:noProof/>
-                <w:webHidden/>
-              </w:rPr>
-              <w:t>14</w:t>
+              <w:t>13</w:t>
             </w:r>
             <w:r>
               <w:rPr>
@@ -1947,7 +1839,7 @@
               <w14:ligatures w14:val="standardContextual"/>
             </w:rPr>
           </w:pPr>
-          <w:hyperlink w:anchor="_Toc192701360" w:history="1">
+          <w:hyperlink w:anchor="_Toc194088149" w:history="1">
             <w:r>
               <w:rPr>
                 <w:rStyle w:val="Hyperlink"/>
@@ -1978,7 +1870,7 @@
                 <w:bCs/>
                 <w:noProof/>
               </w:rPr>
-              <w:t>Instalacja i Konfiguracja</w:t>
+              <w:t>Interfejs Użytkownika (GUI)</w:t>
             </w:r>
             <w:r>
               <w:rPr>
@@ -1999,7 +1891,7 @@
                 <w:noProof/>
                 <w:webHidden/>
               </w:rPr>
-              <w:instrText xml:space="preserve"> PAGEREF _Toc192701360 \h </w:instrText>
+              <w:instrText xml:space="preserve"> PAGEREF _Toc194088149 \h </w:instrText>
             </w:r>
             <w:r>
               <w:rPr>
@@ -2019,7 +1911,7 @@
                 <w:noProof/>
                 <w:webHidden/>
               </w:rPr>
-              <w:t>15</w:t>
+              <w:t>14</w:t>
             </w:r>
             <w:r>
               <w:rPr>
@@ -2043,7 +1935,7 @@
               <w14:ligatures w14:val="standardContextual"/>
             </w:rPr>
           </w:pPr>
-          <w:hyperlink w:anchor="_Toc192701361" w:history="1">
+          <w:hyperlink w:anchor="_Toc194088150" w:history="1">
             <w:r>
               <w:rPr>
                 <w:rStyle w:val="Hyperlink"/>
@@ -2053,7 +1945,7 @@
                 <w:noProof/>
                 <w:lang w:val="en-PL"/>
               </w:rPr>
-              <w:t>6.1 Wymagania Wstępne</w:t>
+              <w:t>6.1 Widok Strony Głównej (Home)</w:t>
             </w:r>
             <w:r>
               <w:rPr>
@@ -2074,7 +1966,7 @@
                 <w:noProof/>
                 <w:webHidden/>
               </w:rPr>
-              <w:instrText xml:space="preserve"> PAGEREF _Toc192701361 \h </w:instrText>
+              <w:instrText xml:space="preserve"> PAGEREF _Toc194088150 \h </w:instrText>
             </w:r>
             <w:r>
               <w:rPr>
@@ -2094,7 +1986,7 @@
                 <w:noProof/>
                 <w:webHidden/>
               </w:rPr>
-              <w:t>15</w:t>
+              <w:t>14</w:t>
             </w:r>
             <w:r>
               <w:rPr>
@@ -2118,7 +2010,7 @@
               <w14:ligatures w14:val="standardContextual"/>
             </w:rPr>
           </w:pPr>
-          <w:hyperlink w:anchor="_Toc192701362" w:history="1">
+          <w:hyperlink w:anchor="_Toc194088151" w:history="1">
             <w:r>
               <w:rPr>
                 <w:rStyle w:val="Hyperlink"/>
@@ -2128,7 +2020,7 @@
                 <w:noProof/>
                 <w:lang w:val="en-PL"/>
               </w:rPr>
-              <w:t>6.2 Klonowanie Repozytorium</w:t>
+              <w:t>6.2 Szczegóły Produktu (Product Detail)</w:t>
             </w:r>
             <w:r>
               <w:rPr>
@@ -2149,7 +2041,7 @@
                 <w:noProof/>
                 <w:webHidden/>
               </w:rPr>
-              <w:instrText xml:space="preserve"> PAGEREF _Toc192701362 \h </w:instrText>
+              <w:instrText xml:space="preserve"> PAGEREF _Toc194088151 \h </w:instrText>
             </w:r>
             <w:r>
               <w:rPr>
@@ -2193,15 +2085,17 @@
               <w14:ligatures w14:val="standardContextual"/>
             </w:rPr>
           </w:pPr>
-          <w:hyperlink w:anchor="_Toc192701363" w:history="1">
+          <w:hyperlink w:anchor="_Toc194088152" w:history="1">
             <w:r>
               <w:rPr>
                 <w:rStyle w:val="Hyperlink"/>
                 <w:rFonts w:cs="Times New Roman"/>
+                <w:b/>
+                <w:bCs/>
                 <w:noProof/>
                 <w:lang w:val="en-PL"/>
               </w:rPr>
-              <w:t>6.3 Instalacja Zależności</w:t>
+              <w:t>6.3 Widok Koszyka (Cart)</w:t>
             </w:r>
             <w:r>
               <w:rPr>
@@ -2222,7 +2116,7 @@
                 <w:noProof/>
                 <w:webHidden/>
               </w:rPr>
-              <w:instrText xml:space="preserve"> PAGEREF _Toc192701363 \h </w:instrText>
+              <w:instrText xml:space="preserve"> PAGEREF _Toc194088152 \h </w:instrText>
             </w:r>
             <w:r>
               <w:rPr>
@@ -2266,7 +2160,7 @@
               <w14:ligatures w14:val="standardContextual"/>
             </w:rPr>
           </w:pPr>
-          <w:hyperlink w:anchor="_Toc192701364" w:history="1">
+          <w:hyperlink w:anchor="_Toc194088153" w:history="1">
             <w:r>
               <w:rPr>
                 <w:rStyle w:val="Hyperlink"/>
@@ -2276,7 +2170,7 @@
                 <w:noProof/>
                 <w:lang w:val="en-PL"/>
               </w:rPr>
-              <w:t>6.4 Konfiguracja Firebase</w:t>
+              <w:t>6.4 Panel Użytkownika (User Panel)</w:t>
             </w:r>
             <w:r>
               <w:rPr>
@@ -2297,7 +2191,7 @@
                 <w:noProof/>
                 <w:webHidden/>
               </w:rPr>
-              <w:instrText xml:space="preserve"> PAGEREF _Toc192701364 \h </w:instrText>
+              <w:instrText xml:space="preserve"> PAGEREF _Toc194088153 \h </w:instrText>
             </w:r>
             <w:r>
               <w:rPr>
@@ -2317,7 +2211,7 @@
                 <w:noProof/>
                 <w:webHidden/>
               </w:rPr>
-              <w:t>15</w:t>
+              <w:t>16</w:t>
             </w:r>
             <w:r>
               <w:rPr>
@@ -2341,7 +2235,7 @@
               <w14:ligatures w14:val="standardContextual"/>
             </w:rPr>
           </w:pPr>
-          <w:hyperlink w:anchor="_Toc192701365" w:history="1">
+          <w:hyperlink w:anchor="_Toc194088154" w:history="1">
             <w:r>
               <w:rPr>
                 <w:rStyle w:val="Hyperlink"/>
@@ -2351,7 +2245,7 @@
                 <w:noProof/>
                 <w:lang w:val="en-PL"/>
               </w:rPr>
-              <w:t>6.5 Konfiguracja Kolekcji w Firestore</w:t>
+              <w:t>6.5 Panel Administratora (Admin Panel)</w:t>
             </w:r>
             <w:r>
               <w:rPr>
@@ -2372,7 +2266,7 @@
                 <w:noProof/>
                 <w:webHidden/>
               </w:rPr>
-              <w:instrText xml:space="preserve"> PAGEREF _Toc192701365 \h </w:instrText>
+              <w:instrText xml:space="preserve"> PAGEREF _Toc194088154 \h </w:instrText>
             </w:r>
             <w:r>
               <w:rPr>
@@ -2416,7 +2310,7 @@
               <w14:ligatures w14:val="standardContextual"/>
             </w:rPr>
           </w:pPr>
-          <w:hyperlink w:anchor="_Toc192701366" w:history="1">
+          <w:hyperlink w:anchor="_Toc194088155" w:history="1">
             <w:r>
               <w:rPr>
                 <w:rStyle w:val="Hyperlink"/>
@@ -2426,7 +2320,7 @@
                 <w:noProof/>
                 <w:lang w:val="en-PL"/>
               </w:rPr>
-              <w:t>6.6 Uruchomienie Aplikacji</w:t>
+              <w:t>6.6 Stopka (Footer)</w:t>
             </w:r>
             <w:r>
               <w:rPr>
@@ -2447,7 +2341,7 @@
                 <w:noProof/>
                 <w:webHidden/>
               </w:rPr>
-              <w:instrText xml:space="preserve"> PAGEREF _Toc192701366 \h </w:instrText>
+              <w:instrText xml:space="preserve"> PAGEREF _Toc194088155 \h </w:instrText>
             </w:r>
             <w:r>
               <w:rPr>
@@ -2495,7 +2389,7 @@
               <w14:ligatures w14:val="standardContextual"/>
             </w:rPr>
           </w:pPr>
-          <w:hyperlink w:anchor="_Toc192701367" w:history="1">
+          <w:hyperlink w:anchor="_Toc194088156" w:history="1">
             <w:r>
               <w:rPr>
                 <w:rStyle w:val="Hyperlink"/>
@@ -2526,6 +2420,554 @@
                 <w:bCs/>
                 <w:noProof/>
               </w:rPr>
+              <w:t>Instalacja i Konfiguracja</w:t>
+            </w:r>
+            <w:r>
+              <w:rPr>
+                <w:noProof/>
+                <w:webHidden/>
+              </w:rPr>
+              <w:tab/>
+            </w:r>
+            <w:r>
+              <w:rPr>
+                <w:noProof/>
+                <w:webHidden/>
+              </w:rPr>
+              <w:fldChar w:fldCharType="begin"/>
+            </w:r>
+            <w:r>
+              <w:rPr>
+                <w:noProof/>
+                <w:webHidden/>
+              </w:rPr>
+              <w:instrText xml:space="preserve"> PAGEREF _Toc194088156 \h </w:instrText>
+            </w:r>
+            <w:r>
+              <w:rPr>
+                <w:noProof/>
+                <w:webHidden/>
+              </w:rPr>
+            </w:r>
+            <w:r>
+              <w:rPr>
+                <w:noProof/>
+                <w:webHidden/>
+              </w:rPr>
+              <w:fldChar w:fldCharType="separate"/>
+            </w:r>
+            <w:r>
+              <w:rPr>
+                <w:noProof/>
+                <w:webHidden/>
+              </w:rPr>
+              <w:t>17</w:t>
+            </w:r>
+            <w:r>
+              <w:rPr>
+                <w:noProof/>
+                <w:webHidden/>
+              </w:rPr>
+              <w:fldChar w:fldCharType="end"/>
+            </w:r>
+          </w:hyperlink>
+        </w:p>
+        <w:p>
+          <w:pPr>
+            <w:pStyle w:val="TOC2"/>
+            <w:rPr>
+              <w:rFonts w:asciiTheme="minorHAnsi" w:eastAsiaTheme="minorEastAsia" w:hAnsiTheme="minorHAnsi"/>
+              <w:noProof/>
+              <w:kern w:val="2"/>
+              <w:sz w:val="24"/>
+              <w:szCs w:val="24"/>
+              <w:lang w:val="en-PL" w:eastAsia="en-GB"/>
+              <w14:ligatures w14:val="standardContextual"/>
+            </w:rPr>
+          </w:pPr>
+          <w:hyperlink w:anchor="_Toc194088157" w:history="1">
+            <w:r>
+              <w:rPr>
+                <w:rStyle w:val="Hyperlink"/>
+                <w:rFonts w:cs="Times New Roman"/>
+                <w:b/>
+                <w:bCs/>
+                <w:noProof/>
+                <w:lang w:val="en-PL"/>
+              </w:rPr>
+              <w:t>7.1 Wymagania Wstępne</w:t>
+            </w:r>
+            <w:r>
+              <w:rPr>
+                <w:noProof/>
+                <w:webHidden/>
+              </w:rPr>
+              <w:tab/>
+            </w:r>
+            <w:r>
+              <w:rPr>
+                <w:noProof/>
+                <w:webHidden/>
+              </w:rPr>
+              <w:fldChar w:fldCharType="begin"/>
+            </w:r>
+            <w:r>
+              <w:rPr>
+                <w:noProof/>
+                <w:webHidden/>
+              </w:rPr>
+              <w:instrText xml:space="preserve"> PAGEREF _Toc194088157 \h </w:instrText>
+            </w:r>
+            <w:r>
+              <w:rPr>
+                <w:noProof/>
+                <w:webHidden/>
+              </w:rPr>
+            </w:r>
+            <w:r>
+              <w:rPr>
+                <w:noProof/>
+                <w:webHidden/>
+              </w:rPr>
+              <w:fldChar w:fldCharType="separate"/>
+            </w:r>
+            <w:r>
+              <w:rPr>
+                <w:noProof/>
+                <w:webHidden/>
+              </w:rPr>
+              <w:t>17</w:t>
+            </w:r>
+            <w:r>
+              <w:rPr>
+                <w:noProof/>
+                <w:webHidden/>
+              </w:rPr>
+              <w:fldChar w:fldCharType="end"/>
+            </w:r>
+          </w:hyperlink>
+        </w:p>
+        <w:p>
+          <w:pPr>
+            <w:pStyle w:val="TOC2"/>
+            <w:rPr>
+              <w:rFonts w:asciiTheme="minorHAnsi" w:eastAsiaTheme="minorEastAsia" w:hAnsiTheme="minorHAnsi"/>
+              <w:noProof/>
+              <w:kern w:val="2"/>
+              <w:sz w:val="24"/>
+              <w:szCs w:val="24"/>
+              <w:lang w:val="en-PL" w:eastAsia="en-GB"/>
+              <w14:ligatures w14:val="standardContextual"/>
+            </w:rPr>
+          </w:pPr>
+          <w:hyperlink w:anchor="_Toc194088158" w:history="1">
+            <w:r>
+              <w:rPr>
+                <w:rStyle w:val="Hyperlink"/>
+                <w:rFonts w:cs="Times New Roman"/>
+                <w:b/>
+                <w:bCs/>
+                <w:noProof/>
+                <w:lang w:val="en-PL"/>
+              </w:rPr>
+              <w:t>7.2 Klonowanie Repozytorium</w:t>
+            </w:r>
+            <w:r>
+              <w:rPr>
+                <w:noProof/>
+                <w:webHidden/>
+              </w:rPr>
+              <w:tab/>
+            </w:r>
+            <w:r>
+              <w:rPr>
+                <w:noProof/>
+                <w:webHidden/>
+              </w:rPr>
+              <w:fldChar w:fldCharType="begin"/>
+            </w:r>
+            <w:r>
+              <w:rPr>
+                <w:noProof/>
+                <w:webHidden/>
+              </w:rPr>
+              <w:instrText xml:space="preserve"> PAGEREF _Toc194088158 \h </w:instrText>
+            </w:r>
+            <w:r>
+              <w:rPr>
+                <w:noProof/>
+                <w:webHidden/>
+              </w:rPr>
+            </w:r>
+            <w:r>
+              <w:rPr>
+                <w:noProof/>
+                <w:webHidden/>
+              </w:rPr>
+              <w:fldChar w:fldCharType="separate"/>
+            </w:r>
+            <w:r>
+              <w:rPr>
+                <w:noProof/>
+                <w:webHidden/>
+              </w:rPr>
+              <w:t>17</w:t>
+            </w:r>
+            <w:r>
+              <w:rPr>
+                <w:noProof/>
+                <w:webHidden/>
+              </w:rPr>
+              <w:fldChar w:fldCharType="end"/>
+            </w:r>
+          </w:hyperlink>
+        </w:p>
+        <w:p>
+          <w:pPr>
+            <w:pStyle w:val="TOC2"/>
+            <w:rPr>
+              <w:rFonts w:asciiTheme="minorHAnsi" w:eastAsiaTheme="minorEastAsia" w:hAnsiTheme="minorHAnsi"/>
+              <w:noProof/>
+              <w:kern w:val="2"/>
+              <w:sz w:val="24"/>
+              <w:szCs w:val="24"/>
+              <w:lang w:val="en-PL" w:eastAsia="en-GB"/>
+              <w14:ligatures w14:val="standardContextual"/>
+            </w:rPr>
+          </w:pPr>
+          <w:hyperlink w:anchor="_Toc194088159" w:history="1">
+            <w:r>
+              <w:rPr>
+                <w:rStyle w:val="Hyperlink"/>
+                <w:rFonts w:cs="Times New Roman"/>
+                <w:noProof/>
+                <w:lang w:val="en-PL"/>
+              </w:rPr>
+              <w:t>6.3 Instalacja Zależności</w:t>
+            </w:r>
+            <w:r>
+              <w:rPr>
+                <w:noProof/>
+                <w:webHidden/>
+              </w:rPr>
+              <w:tab/>
+            </w:r>
+            <w:r>
+              <w:rPr>
+                <w:noProof/>
+                <w:webHidden/>
+              </w:rPr>
+              <w:fldChar w:fldCharType="begin"/>
+            </w:r>
+            <w:r>
+              <w:rPr>
+                <w:noProof/>
+                <w:webHidden/>
+              </w:rPr>
+              <w:instrText xml:space="preserve"> PAGEREF _Toc194088159 \h </w:instrText>
+            </w:r>
+            <w:r>
+              <w:rPr>
+                <w:noProof/>
+                <w:webHidden/>
+              </w:rPr>
+            </w:r>
+            <w:r>
+              <w:rPr>
+                <w:noProof/>
+                <w:webHidden/>
+              </w:rPr>
+              <w:fldChar w:fldCharType="separate"/>
+            </w:r>
+            <w:r>
+              <w:rPr>
+                <w:noProof/>
+                <w:webHidden/>
+              </w:rPr>
+              <w:t>17</w:t>
+            </w:r>
+            <w:r>
+              <w:rPr>
+                <w:noProof/>
+                <w:webHidden/>
+              </w:rPr>
+              <w:fldChar w:fldCharType="end"/>
+            </w:r>
+          </w:hyperlink>
+        </w:p>
+        <w:p>
+          <w:pPr>
+            <w:pStyle w:val="TOC2"/>
+            <w:rPr>
+              <w:rFonts w:asciiTheme="minorHAnsi" w:eastAsiaTheme="minorEastAsia" w:hAnsiTheme="minorHAnsi"/>
+              <w:noProof/>
+              <w:kern w:val="2"/>
+              <w:sz w:val="24"/>
+              <w:szCs w:val="24"/>
+              <w:lang w:val="en-PL" w:eastAsia="en-GB"/>
+              <w14:ligatures w14:val="standardContextual"/>
+            </w:rPr>
+          </w:pPr>
+          <w:hyperlink w:anchor="_Toc194088160" w:history="1">
+            <w:r>
+              <w:rPr>
+                <w:rStyle w:val="Hyperlink"/>
+                <w:rFonts w:cs="Times New Roman"/>
+                <w:b/>
+                <w:bCs/>
+                <w:noProof/>
+                <w:lang w:val="en-PL"/>
+              </w:rPr>
+              <w:t>7.4 Konfiguracja Firebase</w:t>
+            </w:r>
+            <w:r>
+              <w:rPr>
+                <w:noProof/>
+                <w:webHidden/>
+              </w:rPr>
+              <w:tab/>
+            </w:r>
+            <w:r>
+              <w:rPr>
+                <w:noProof/>
+                <w:webHidden/>
+              </w:rPr>
+              <w:fldChar w:fldCharType="begin"/>
+            </w:r>
+            <w:r>
+              <w:rPr>
+                <w:noProof/>
+                <w:webHidden/>
+              </w:rPr>
+              <w:instrText xml:space="preserve"> PAGEREF _Toc194088160 \h </w:instrText>
+            </w:r>
+            <w:r>
+              <w:rPr>
+                <w:noProof/>
+                <w:webHidden/>
+              </w:rPr>
+            </w:r>
+            <w:r>
+              <w:rPr>
+                <w:noProof/>
+                <w:webHidden/>
+              </w:rPr>
+              <w:fldChar w:fldCharType="separate"/>
+            </w:r>
+            <w:r>
+              <w:rPr>
+                <w:noProof/>
+                <w:webHidden/>
+              </w:rPr>
+              <w:t>17</w:t>
+            </w:r>
+            <w:r>
+              <w:rPr>
+                <w:noProof/>
+                <w:webHidden/>
+              </w:rPr>
+              <w:fldChar w:fldCharType="end"/>
+            </w:r>
+          </w:hyperlink>
+        </w:p>
+        <w:p>
+          <w:pPr>
+            <w:pStyle w:val="TOC2"/>
+            <w:rPr>
+              <w:rFonts w:asciiTheme="minorHAnsi" w:eastAsiaTheme="minorEastAsia" w:hAnsiTheme="minorHAnsi"/>
+              <w:noProof/>
+              <w:kern w:val="2"/>
+              <w:sz w:val="24"/>
+              <w:szCs w:val="24"/>
+              <w:lang w:val="en-PL" w:eastAsia="en-GB"/>
+              <w14:ligatures w14:val="standardContextual"/>
+            </w:rPr>
+          </w:pPr>
+          <w:hyperlink w:anchor="_Toc194088161" w:history="1">
+            <w:r>
+              <w:rPr>
+                <w:rStyle w:val="Hyperlink"/>
+                <w:rFonts w:cs="Times New Roman"/>
+                <w:b/>
+                <w:bCs/>
+                <w:noProof/>
+                <w:lang w:val="en-PL"/>
+              </w:rPr>
+              <w:t>7.5 Konfiguracja Kolekcji w Firestore</w:t>
+            </w:r>
+            <w:r>
+              <w:rPr>
+                <w:noProof/>
+                <w:webHidden/>
+              </w:rPr>
+              <w:tab/>
+            </w:r>
+            <w:r>
+              <w:rPr>
+                <w:noProof/>
+                <w:webHidden/>
+              </w:rPr>
+              <w:fldChar w:fldCharType="begin"/>
+            </w:r>
+            <w:r>
+              <w:rPr>
+                <w:noProof/>
+                <w:webHidden/>
+              </w:rPr>
+              <w:instrText xml:space="preserve"> PAGEREF _Toc194088161 \h </w:instrText>
+            </w:r>
+            <w:r>
+              <w:rPr>
+                <w:noProof/>
+                <w:webHidden/>
+              </w:rPr>
+            </w:r>
+            <w:r>
+              <w:rPr>
+                <w:noProof/>
+                <w:webHidden/>
+              </w:rPr>
+              <w:fldChar w:fldCharType="separate"/>
+            </w:r>
+            <w:r>
+              <w:rPr>
+                <w:noProof/>
+                <w:webHidden/>
+              </w:rPr>
+              <w:t>18</w:t>
+            </w:r>
+            <w:r>
+              <w:rPr>
+                <w:noProof/>
+                <w:webHidden/>
+              </w:rPr>
+              <w:fldChar w:fldCharType="end"/>
+            </w:r>
+          </w:hyperlink>
+        </w:p>
+        <w:p>
+          <w:pPr>
+            <w:pStyle w:val="TOC2"/>
+            <w:rPr>
+              <w:rFonts w:asciiTheme="minorHAnsi" w:eastAsiaTheme="minorEastAsia" w:hAnsiTheme="minorHAnsi"/>
+              <w:noProof/>
+              <w:kern w:val="2"/>
+              <w:sz w:val="24"/>
+              <w:szCs w:val="24"/>
+              <w:lang w:val="en-PL" w:eastAsia="en-GB"/>
+              <w14:ligatures w14:val="standardContextual"/>
+            </w:rPr>
+          </w:pPr>
+          <w:hyperlink w:anchor="_Toc194088162" w:history="1">
+            <w:r>
+              <w:rPr>
+                <w:rStyle w:val="Hyperlink"/>
+                <w:rFonts w:cs="Times New Roman"/>
+                <w:b/>
+                <w:bCs/>
+                <w:noProof/>
+                <w:lang w:val="en-PL"/>
+              </w:rPr>
+              <w:t>7.6 Uruchomienie Aplikacji</w:t>
+            </w:r>
+            <w:r>
+              <w:rPr>
+                <w:noProof/>
+                <w:webHidden/>
+              </w:rPr>
+              <w:tab/>
+            </w:r>
+            <w:r>
+              <w:rPr>
+                <w:noProof/>
+                <w:webHidden/>
+              </w:rPr>
+              <w:fldChar w:fldCharType="begin"/>
+            </w:r>
+            <w:r>
+              <w:rPr>
+                <w:noProof/>
+                <w:webHidden/>
+              </w:rPr>
+              <w:instrText xml:space="preserve"> PAGEREF _Toc194088162 \h </w:instrText>
+            </w:r>
+            <w:r>
+              <w:rPr>
+                <w:noProof/>
+                <w:webHidden/>
+              </w:rPr>
+            </w:r>
+            <w:r>
+              <w:rPr>
+                <w:noProof/>
+                <w:webHidden/>
+              </w:rPr>
+              <w:fldChar w:fldCharType="separate"/>
+            </w:r>
+            <w:r>
+              <w:rPr>
+                <w:noProof/>
+                <w:webHidden/>
+              </w:rPr>
+              <w:t>18</w:t>
+            </w:r>
+            <w:r>
+              <w:rPr>
+                <w:noProof/>
+                <w:webHidden/>
+              </w:rPr>
+              <w:fldChar w:fldCharType="end"/>
+            </w:r>
+          </w:hyperlink>
+        </w:p>
+        <w:p>
+          <w:pPr>
+            <w:pStyle w:val="TOC1"/>
+            <w:tabs>
+              <w:tab w:val="left" w:pos="960"/>
+              <w:tab w:val="right" w:leader="dot" w:pos="9062"/>
+            </w:tabs>
+            <w:rPr>
+              <w:rFonts w:asciiTheme="minorHAnsi" w:eastAsiaTheme="minorEastAsia" w:hAnsiTheme="minorHAnsi"/>
+              <w:noProof/>
+              <w:kern w:val="2"/>
+              <w:sz w:val="24"/>
+              <w:szCs w:val="24"/>
+              <w:lang w:val="en-PL" w:eastAsia="en-GB"/>
+              <w14:ligatures w14:val="standardContextual"/>
+            </w:rPr>
+          </w:pPr>
+          <w:hyperlink w:anchor="_Toc194088163" w:history="1">
+            <w:r>
+              <w:rPr>
+                <w:rStyle w:val="Hyperlink"/>
+                <w:rFonts w:cs="Times New Roman"/>
+                <w:b/>
+                <w:bCs/>
+                <w:noProof/>
+              </w:rPr>
+              <w:t>8.</w:t>
+            </w:r>
+            <w:r>
+              <w:rPr>
+                <w:rFonts w:asciiTheme="minorHAnsi" w:eastAsiaTheme="minorEastAsia" w:hAnsiTheme="minorHAnsi"/>
+                <w:noProof/>
+                <w:kern w:val="2"/>
+                <w:sz w:val="24"/>
+                <w:szCs w:val="24"/>
+                <w:lang w:val="en-PL" w:eastAsia="en-GB"/>
+                <w14:ligatures w14:val="standardContextual"/>
+              </w:rPr>
+              <w:tab/>
+            </w:r>
+            <w:r>
+              <w:rPr>
+                <w:rStyle w:val="Hyperlink"/>
+                <w:rFonts w:cs="Times New Roman"/>
+                <w:b/>
+                <w:bCs/>
+                <w:noProof/>
+              </w:rPr>
               <w:t>Podsumowanie i Wnioski</w:t>
             </w:r>
             <w:r>
@@ -2547,7 +2989,7 @@
                 <w:noProof/>
                 <w:webHidden/>
               </w:rPr>
-              <w:instrText xml:space="preserve"> PAGEREF _Toc192701367 \h </w:instrText>
+              <w:instrText xml:space="preserve"> PAGEREF _Toc194088163 \h </w:instrText>
             </w:r>
             <w:r>
               <w:rPr>
@@ -2567,7 +3009,7 @@
                 <w:noProof/>
                 <w:webHidden/>
               </w:rPr>
-              <w:t>17</w:t>
+              <w:t>19</w:t>
             </w:r>
             <w:r>
               <w:rPr>
@@ -2616,7 +3058,7 @@
         </w:rPr>
         <w:br w:type="column"/>
       </w:r>
-      <w:bookmarkStart w:id="1" w:name="_Toc192701342"/>
+      <w:bookmarkStart w:id="1" w:name="_Toc194088133"/>
       <w:bookmarkEnd w:id="0"/>
       <w:r>
         <w:rPr>
@@ -3104,7 +3546,7 @@
         </w:rPr>
         <w:br w:type="column"/>
       </w:r>
-      <w:bookmarkStart w:id="2" w:name="_Toc192701343"/>
+      <w:bookmarkStart w:id="2" w:name="_Toc194088134"/>
       <w:r>
         <w:rPr>
           <w:rFonts w:ascii="Times New Roman" w:hAnsi="Times New Roman" w:cs="Times New Roman"/>
@@ -3914,7 +4356,7 @@
           <w:szCs w:val="28"/>
         </w:rPr>
       </w:pPr>
-      <w:bookmarkStart w:id="3" w:name="_Toc192701344"/>
+      <w:bookmarkStart w:id="3" w:name="_Toc194088135"/>
       <w:r>
         <w:rPr>
           <w:rFonts w:ascii="Times New Roman" w:hAnsi="Times New Roman" w:cs="Times New Roman"/>
@@ -3957,7 +4399,7 @@
           <w:lang w:val="en-PL"/>
         </w:rPr>
       </w:pPr>
-      <w:bookmarkStart w:id="4" w:name="_Toc192701345"/>
+      <w:bookmarkStart w:id="4" w:name="_Toc194088136"/>
       <w:r>
         <w:rPr>
           <w:rFonts w:ascii="Times New Roman" w:hAnsi="Times New Roman" w:cs="Times New Roman"/>
@@ -4163,7 +4605,7 @@
           <w:lang w:val="en-PL"/>
         </w:rPr>
         <w:drawing>
-          <wp:inline distT="0" distB="0" distL="0" distR="0" wp14:anchorId="3C6C3D0E" wp14:editId="2DC54165">
+          <wp:inline distT="0" distB="0" distL="0" distR="0" wp14:anchorId="3C6C3D0E" wp14:editId="09D2D729">
             <wp:extent cx="5355046" cy="4542817"/>
             <wp:effectExtent l="0" t="0" r="4445" b="3810"/>
             <wp:docPr id="625761801" name="Picture 5" descr="A screen shot of a computer program&#10;&#10;Description automatically generated"/>
@@ -4241,7 +4683,7 @@
         </w:rPr>
         <w:br w:type="column"/>
       </w:r>
-      <w:bookmarkStart w:id="5" w:name="_Toc192701346"/>
+      <w:bookmarkStart w:id="5" w:name="_Toc194088137"/>
       <w:r>
         <w:rPr>
           <w:rFonts w:ascii="Times New Roman" w:hAnsi="Times New Roman" w:cs="Times New Roman"/>
@@ -5300,7 +5742,7 @@
           <w:lang w:val="en-PL"/>
         </w:rPr>
       </w:pPr>
-      <w:bookmarkStart w:id="6" w:name="_Toc192701347"/>
+      <w:bookmarkStart w:id="6" w:name="_Toc194088138"/>
       <w:r>
         <w:rPr>
           <w:rFonts w:ascii="Times New Roman" w:hAnsi="Times New Roman" w:cs="Times New Roman"/>
@@ -5451,7 +5893,7 @@
           <w:lang w:val="en-PL"/>
         </w:rPr>
       </w:pPr>
-      <w:bookmarkStart w:id="7" w:name="_Toc192701348"/>
+      <w:bookmarkStart w:id="7" w:name="_Toc194088139"/>
       <w:r>
         <w:rPr>
           <w:rFonts w:ascii="Times New Roman" w:hAnsi="Times New Roman" w:cs="Times New Roman"/>
@@ -5618,7 +6060,7 @@
         </w:rPr>
         <w:br w:type="column"/>
       </w:r>
-      <w:bookmarkStart w:id="8" w:name="_Toc192701349"/>
+      <w:bookmarkStart w:id="8" w:name="_Toc194088140"/>
       <w:r>
         <w:rPr>
           <w:rFonts w:ascii="Times New Roman" w:hAnsi="Times New Roman" w:cs="Times New Roman"/>
@@ -5692,7 +6134,7 @@
           <w:lang w:val="en-PL"/>
         </w:rPr>
       </w:pPr>
-      <w:bookmarkStart w:id="9" w:name="_Toc192701350"/>
+      <w:bookmarkStart w:id="9" w:name="_Toc194088141"/>
       <w:r>
         <w:rPr>
           <w:rFonts w:ascii="Times New Roman" w:hAnsi="Times New Roman" w:cs="Times New Roman"/>
@@ -6167,7 +6609,7 @@
           <w:lang w:val="en-PL"/>
         </w:rPr>
       </w:pPr>
-      <w:bookmarkStart w:id="10" w:name="_Toc192701351"/>
+      <w:bookmarkStart w:id="10" w:name="_Toc194088142"/>
       <w:r>
         <w:rPr>
           <w:rFonts w:ascii="Times New Roman" w:hAnsi="Times New Roman" w:cs="Times New Roman"/>
@@ -6798,7 +7240,7 @@
           <w:lang w:val="en-PL"/>
         </w:rPr>
       </w:pPr>
-      <w:bookmarkStart w:id="11" w:name="_Toc192701352"/>
+      <w:bookmarkStart w:id="11" w:name="_Toc194088143"/>
       <w:r>
         <w:rPr>
           <w:rFonts w:ascii="Times New Roman" w:hAnsi="Times New Roman" w:cs="Times New Roman"/>
@@ -6872,7 +7314,7 @@
         </w:rPr>
         <w:br w:type="column"/>
       </w:r>
-      <w:bookmarkStart w:id="12" w:name="_Toc192701353"/>
+      <w:bookmarkStart w:id="12" w:name="_Toc194088144"/>
       <w:r>
         <w:rPr>
           <w:rFonts w:ascii="Times New Roman" w:hAnsi="Times New Roman" w:cs="Times New Roman"/>
@@ -6883,68 +7325,857 @@
           <w:szCs w:val="28"/>
         </w:rPr>
         <w:lastRenderedPageBreak/>
-        <w:t>Interfejs Użytkownika (GUI)</w:t>
-      </w:r>
-      <w:bookmarkEnd w:id="12"/>
-    </w:p>
-    <w:p>
-      <w:pPr>
-        <w:rPr>
-          <w:sz w:val="24"/>
-          <w:szCs w:val="24"/>
-          <w:lang w:val="en-PL"/>
-        </w:rPr>
-      </w:pPr>
-      <w:r>
-        <w:rPr>
-          <w:sz w:val="24"/>
-          <w:szCs w:val="24"/>
-          <w:lang w:val="en-PL"/>
-        </w:rPr>
-        <w:t xml:space="preserve">W tej części zostanie przedstawiony wygląd aplikacji </w:t>
-      </w:r>
-      <w:r>
-        <w:rPr>
-          <w:b/>
-          <w:bCs/>
-          <w:sz w:val="24"/>
-          <w:szCs w:val="24"/>
-          <w:lang w:val="en-PL"/>
-        </w:rPr>
-        <w:t>Shop-Vue-Firestore-Demo</w:t>
-      </w:r>
-      <w:r>
-        <w:rPr>
-          <w:sz w:val="24"/>
-          <w:szCs w:val="24"/>
-          <w:lang w:val="en-PL"/>
-        </w:rPr>
-        <w:t xml:space="preserve"> od strony wizualnej. Interfejs użytkownika bazuje na gotowym szablonie z W3Schools, dzięki czemu uzyskano nowoczesny design oraz pełną responsywność na urządzeniach mobilnych i desktopowych.</w:t>
-      </w:r>
-    </w:p>
-    <w:p>
-      <w:pPr>
-        <w:pStyle w:val="Heading2"/>
+        <w:t xml:space="preserve">Operacje CRUD w </w:t>
+      </w:r>
+      <w:proofErr w:type="spellStart"/>
+      <w:r>
         <w:rPr>
           <w:rFonts w:ascii="Times New Roman" w:hAnsi="Times New Roman" w:cs="Times New Roman"/>
           <w:b/>
           <w:bCs/>
           <w:color w:val="000000" w:themeColor="text1"/>
-          <w:lang w:val="en-PL"/>
-        </w:rPr>
-      </w:pPr>
-      <w:bookmarkStart w:id="13" w:name="_Toc192701354"/>
-      <w:r>
-        <w:rPr>
+          <w:sz w:val="28"/>
+          <w:szCs w:val="28"/>
+        </w:rPr>
+        <w:t>Firebase</w:t>
+      </w:r>
+      <w:bookmarkEnd w:id="12"/>
+      <w:proofErr w:type="spellEnd"/>
+    </w:p>
+    <w:p>
+      <w:pPr>
+        <w:spacing w:after="0" w:line="240" w:lineRule="auto"/>
+        <w:ind w:firstLine="680"/>
+        <w:rPr>
+          <w:rFonts w:eastAsia="Times New Roman" w:cs="Times New Roman"/>
+          <w:sz w:val="24"/>
+          <w:szCs w:val="24"/>
+          <w:lang w:val="en-PL" w:eastAsia="en-GB"/>
+        </w:rPr>
+      </w:pPr>
+      <w:r>
+        <w:rPr>
+          <w:rFonts w:eastAsia="Times New Roman" w:cs="Times New Roman"/>
+          <w:sz w:val="24"/>
+          <w:szCs w:val="24"/>
+          <w:lang w:val="en-PL" w:eastAsia="en-GB"/>
+        </w:rPr>
+        <w:t xml:space="preserve">W projekcie sklepu internetowego wykorzystano Firebase Firestore jako główną nierelacyjną bazę danych. Podstawowe operacje na danych wykonywane są przy użyciu metod z oficjalnego SDK Firebase w połączeniu z frameworkiem Vue. Operacje CRUD (Create, Read, Update, Delete) realizowane są bezpośrednio w komponentach aplikacji przy pomocy funkcji JavaScript dostarczanych przez bibliotekę </w:t>
+      </w:r>
+      <w:r>
+        <w:rPr>
+          <w:rFonts w:ascii="Courier New" w:eastAsia="Times New Roman" w:hAnsi="Courier New" w:cs="Courier New"/>
+          <w:sz w:val="24"/>
+          <w:szCs w:val="24"/>
+          <w:lang w:val="en-PL" w:eastAsia="en-GB"/>
+        </w:rPr>
+        <w:t>firebase/firestore</w:t>
+      </w:r>
+      <w:r>
+        <w:rPr>
+          <w:rFonts w:eastAsia="Times New Roman" w:cs="Times New Roman"/>
+          <w:sz w:val="24"/>
+          <w:szCs w:val="24"/>
+          <w:lang w:val="en-PL" w:eastAsia="en-GB"/>
+        </w:rPr>
+        <w:t>.</w:t>
+      </w:r>
+    </w:p>
+    <w:p>
+      <w:pPr>
+        <w:pStyle w:val="ListParagraph"/>
+        <w:numPr>
+          <w:ilvl w:val="1"/>
+          <w:numId w:val="41"/>
+        </w:numPr>
+        <w:spacing w:before="100" w:beforeAutospacing="1" w:after="0" w:line="240" w:lineRule="auto"/>
+        <w:jc w:val="left"/>
+        <w:rPr>
+          <w:rFonts w:eastAsia="Times New Roman" w:cs="Times New Roman"/>
+          <w:sz w:val="24"/>
+          <w:szCs w:val="24"/>
+          <w:lang w:val="en-PL" w:eastAsia="en-GB"/>
+        </w:rPr>
+      </w:pPr>
+      <w:bookmarkStart w:id="13" w:name="_Toc194088145"/>
+      <w:r>
+        <w:rPr>
+          <w:rStyle w:val="Heading1Char"/>
           <w:rFonts w:ascii="Times New Roman" w:hAnsi="Times New Roman" w:cs="Times New Roman"/>
           <w:b/>
           <w:bCs/>
           <w:color w:val="000000" w:themeColor="text1"/>
-          <w:lang w:val="en-PL"/>
-        </w:rPr>
-        <w:t>5.1 Widok Strony Głównej (Home)</w:t>
+          <w:sz w:val="24"/>
+          <w:szCs w:val="24"/>
+          <w:lang w:val="en-PL" w:eastAsia="en-GB"/>
+        </w:rPr>
+        <w:t>Tworzenie danych (Create)</w:t>
       </w:r>
       <w:bookmarkEnd w:id="13"/>
+      <w:r>
+        <w:rPr>
+          <w:rFonts w:eastAsia="Times New Roman" w:cs="Times New Roman"/>
+          <w:color w:val="000000" w:themeColor="text1"/>
+          <w:sz w:val="24"/>
+          <w:szCs w:val="24"/>
+          <w:lang w:val="en-PL" w:eastAsia="en-GB"/>
+        </w:rPr>
+        <w:t xml:space="preserve"> </w:t>
+      </w:r>
+    </w:p>
+    <w:p>
+      <w:pPr>
+        <w:spacing w:after="0" w:line="240" w:lineRule="auto"/>
+        <w:rPr>
+          <w:rFonts w:eastAsia="Times New Roman" w:cs="Times New Roman"/>
+          <w:sz w:val="24"/>
+          <w:szCs w:val="24"/>
+          <w:lang w:val="en-PL" w:eastAsia="en-GB"/>
+        </w:rPr>
+      </w:pPr>
+      <w:r>
+        <w:rPr>
+          <w:rFonts w:eastAsia="Times New Roman" w:cs="Times New Roman"/>
+          <w:sz w:val="24"/>
+          <w:szCs w:val="24"/>
+          <w:lang w:val="en-PL" w:eastAsia="en-GB"/>
+        </w:rPr>
+        <w:t xml:space="preserve">Tworzenie nowych dokumentów odbywa się za pomocą metod </w:t>
+      </w:r>
+      <w:r>
+        <w:rPr>
+          <w:rFonts w:ascii="Courier New" w:eastAsia="Times New Roman" w:hAnsi="Courier New" w:cs="Courier New"/>
+          <w:sz w:val="24"/>
+          <w:szCs w:val="24"/>
+          <w:lang w:val="en-PL" w:eastAsia="en-GB"/>
+        </w:rPr>
+        <w:t>addDoc()</w:t>
+      </w:r>
+      <w:r>
+        <w:rPr>
+          <w:rFonts w:eastAsia="Times New Roman" w:cs="Times New Roman"/>
+          <w:sz w:val="24"/>
+          <w:szCs w:val="24"/>
+          <w:lang w:val="en-PL" w:eastAsia="en-GB"/>
+        </w:rPr>
+        <w:t xml:space="preserve"> oraz </w:t>
+      </w:r>
+      <w:r>
+        <w:rPr>
+          <w:rFonts w:ascii="Courier New" w:eastAsia="Times New Roman" w:hAnsi="Courier New" w:cs="Courier New"/>
+          <w:sz w:val="24"/>
+          <w:szCs w:val="24"/>
+          <w:lang w:val="en-PL" w:eastAsia="en-GB"/>
+        </w:rPr>
+        <w:t>setDoc()</w:t>
+      </w:r>
+      <w:r>
+        <w:rPr>
+          <w:rFonts w:eastAsia="Times New Roman" w:cs="Times New Roman"/>
+          <w:sz w:val="24"/>
+          <w:szCs w:val="24"/>
+          <w:lang w:val="en-PL" w:eastAsia="en-GB"/>
+        </w:rPr>
+        <w:t xml:space="preserve">. Funkcja </w:t>
+      </w:r>
+      <w:r>
+        <w:rPr>
+          <w:rFonts w:ascii="Courier New" w:eastAsia="Times New Roman" w:hAnsi="Courier New" w:cs="Courier New"/>
+          <w:sz w:val="24"/>
+          <w:szCs w:val="24"/>
+          <w:lang w:val="en-PL" w:eastAsia="en-GB"/>
+        </w:rPr>
+        <w:t>addDoc()</w:t>
+      </w:r>
+      <w:r>
+        <w:rPr>
+          <w:rFonts w:eastAsia="Times New Roman" w:cs="Times New Roman"/>
+          <w:sz w:val="24"/>
+          <w:szCs w:val="24"/>
+          <w:lang w:val="en-PL" w:eastAsia="en-GB"/>
+        </w:rPr>
+        <w:t xml:space="preserve"> generuje automatyczny identyfikator dokumentu, natomiast </w:t>
+      </w:r>
+      <w:r>
+        <w:rPr>
+          <w:rFonts w:ascii="Courier New" w:eastAsia="Times New Roman" w:hAnsi="Courier New" w:cs="Courier New"/>
+          <w:sz w:val="24"/>
+          <w:szCs w:val="24"/>
+          <w:lang w:val="en-PL" w:eastAsia="en-GB"/>
+        </w:rPr>
+        <w:t>setDoc()</w:t>
+      </w:r>
+      <w:r>
+        <w:rPr>
+          <w:rFonts w:eastAsia="Times New Roman" w:cs="Times New Roman"/>
+          <w:sz w:val="24"/>
+          <w:szCs w:val="24"/>
+          <w:lang w:val="en-PL" w:eastAsia="en-GB"/>
+        </w:rPr>
+        <w:t xml:space="preserve"> pozwala na ręczne określenie ID dokumentu. Dokumenty dodawane są do odpowiedniej kolekcji Firestore. Dane przesyłane są bezpośrednio z aplikacji Vue, dzięki czemu są natychmiast dostępne dla użytkowników.</w:t>
+      </w:r>
+    </w:p>
+    <w:p>
+      <w:pPr>
+        <w:spacing w:after="0" w:line="240" w:lineRule="auto"/>
+        <w:ind w:firstLine="0"/>
+        <w:jc w:val="center"/>
+        <w:rPr>
+          <w:rFonts w:eastAsia="Times New Roman" w:cs="Times New Roman"/>
+          <w:sz w:val="24"/>
+          <w:szCs w:val="24"/>
+          <w:lang w:val="en-PL" w:eastAsia="en-GB"/>
+        </w:rPr>
+      </w:pPr>
+      <w:r>
+        <w:rPr>
+          <w:rFonts w:eastAsia="Times New Roman" w:cs="Times New Roman"/>
+          <w:b/>
+          <w:bCs/>
+          <w:noProof/>
+          <w:color w:val="000000" w:themeColor="text1"/>
+          <w:sz w:val="24"/>
+          <w:szCs w:val="24"/>
+          <w:lang w:val="en-PL" w:eastAsia="en-GB"/>
+        </w:rPr>
+        <w:drawing>
+          <wp:inline distT="0" distB="0" distL="0" distR="0" wp14:anchorId="21C4EA74" wp14:editId="563A0F69">
+            <wp:extent cx="4503906" cy="2154150"/>
+            <wp:effectExtent l="0" t="0" r="5080" b="5080"/>
+            <wp:docPr id="1666571335" name="Picture 2" descr="A screen shot of a computer program&#10;&#10;Description automatically generated"/>
+            <wp:cNvGraphicFramePr>
+              <a:graphicFrameLocks xmlns:a="http://schemas.openxmlformats.org/drawingml/2006/main" noChangeAspect="1"/>
+            </wp:cNvGraphicFramePr>
+            <a:graphic xmlns:a="http://schemas.openxmlformats.org/drawingml/2006/main">
+              <a:graphicData uri="http://schemas.openxmlformats.org/drawingml/2006/picture">
+                <pic:pic xmlns:pic="http://schemas.openxmlformats.org/drawingml/2006/picture">
+                  <pic:nvPicPr>
+                    <pic:cNvPr id="1666571335" name="Picture 2" descr="A screen shot of a computer program&#10;&#10;Description automatically generated"/>
+                    <pic:cNvPicPr/>
+                  </pic:nvPicPr>
+                  <pic:blipFill>
+                    <a:blip r:embed="rId19" cstate="print">
+                      <a:extLst>
+                        <a:ext uri="{28A0092B-C50C-407E-A947-70E740481C1C}">
+                          <a14:useLocalDpi xmlns:a14="http://schemas.microsoft.com/office/drawing/2010/main" val="0"/>
+                        </a:ext>
+                      </a:extLst>
+                    </a:blip>
+                    <a:stretch>
+                      <a:fillRect/>
+                    </a:stretch>
+                  </pic:blipFill>
+                  <pic:spPr>
+                    <a:xfrm>
+                      <a:off x="0" y="0"/>
+                      <a:ext cx="4518690" cy="2161221"/>
+                    </a:xfrm>
+                    <a:prstGeom prst="rect">
+                      <a:avLst/>
+                    </a:prstGeom>
+                  </pic:spPr>
+                </pic:pic>
+              </a:graphicData>
+            </a:graphic>
+          </wp:inline>
+        </w:drawing>
+      </w:r>
+    </w:p>
+    <w:p>
+      <w:pPr>
+        <w:pStyle w:val="Heading1"/>
+        <w:rPr>
+          <w:rFonts w:ascii="Times New Roman" w:eastAsia="Times New Roman" w:hAnsi="Times New Roman" w:cs="Times New Roman"/>
+          <w:b/>
+          <w:bCs/>
+          <w:color w:val="000000" w:themeColor="text1"/>
+          <w:sz w:val="24"/>
+          <w:szCs w:val="24"/>
+          <w:lang w:val="en-PL" w:eastAsia="en-GB"/>
+        </w:rPr>
+      </w:pPr>
+      <w:bookmarkStart w:id="14" w:name="_Toc194088146"/>
+      <w:r>
+        <w:rPr>
+          <w:rFonts w:ascii="Times New Roman" w:eastAsia="Times New Roman" w:hAnsi="Times New Roman" w:cs="Times New Roman"/>
+          <w:b/>
+          <w:bCs/>
+          <w:color w:val="000000" w:themeColor="text1"/>
+          <w:sz w:val="24"/>
+          <w:szCs w:val="24"/>
+          <w:lang w:val="en-PL" w:eastAsia="en-GB"/>
+        </w:rPr>
+        <w:t>5.2 Odczytywanie danych (Read)</w:t>
+      </w:r>
+      <w:bookmarkEnd w:id="14"/>
+      <w:r>
+        <w:rPr>
+          <w:rFonts w:ascii="Times New Roman" w:eastAsia="Times New Roman" w:hAnsi="Times New Roman" w:cs="Times New Roman"/>
+          <w:b/>
+          <w:bCs/>
+          <w:color w:val="000000" w:themeColor="text1"/>
+          <w:sz w:val="24"/>
+          <w:szCs w:val="24"/>
+          <w:lang w:val="en-PL" w:eastAsia="en-GB"/>
+        </w:rPr>
+        <w:t xml:space="preserve"> </w:t>
+      </w:r>
+    </w:p>
+    <w:p>
+      <w:pPr>
+        <w:spacing w:after="0" w:line="240" w:lineRule="auto"/>
+        <w:rPr>
+          <w:rFonts w:eastAsia="Times New Roman" w:cs="Times New Roman"/>
+          <w:sz w:val="24"/>
+          <w:szCs w:val="24"/>
+          <w:lang w:val="en-PL" w:eastAsia="en-GB"/>
+        </w:rPr>
+      </w:pPr>
+      <w:r>
+        <w:rPr>
+          <w:rFonts w:eastAsia="Times New Roman" w:cs="Times New Roman"/>
+          <w:sz w:val="24"/>
+          <w:szCs w:val="24"/>
+          <w:lang w:val="en-PL" w:eastAsia="en-GB"/>
+        </w:rPr>
+        <w:t xml:space="preserve">Odczytywanie danych z bazy Firestore wykonywane jest przy użyciu funkcji </w:t>
+      </w:r>
+      <w:r>
+        <w:rPr>
+          <w:rFonts w:ascii="Courier New" w:eastAsia="Times New Roman" w:hAnsi="Courier New" w:cs="Courier New"/>
+          <w:sz w:val="24"/>
+          <w:szCs w:val="24"/>
+          <w:lang w:val="en-PL" w:eastAsia="en-GB"/>
+        </w:rPr>
+        <w:t>getDoc()</w:t>
+      </w:r>
+      <w:r>
+        <w:rPr>
+          <w:rFonts w:eastAsia="Times New Roman" w:cs="Times New Roman"/>
+          <w:sz w:val="24"/>
+          <w:szCs w:val="24"/>
+          <w:lang w:val="en-PL" w:eastAsia="en-GB"/>
+        </w:rPr>
+        <w:t xml:space="preserve"> do pobrania pojedynczego dokumentu lub </w:t>
+      </w:r>
+      <w:r>
+        <w:rPr>
+          <w:rFonts w:ascii="Courier New" w:eastAsia="Times New Roman" w:hAnsi="Courier New" w:cs="Courier New"/>
+          <w:sz w:val="24"/>
+          <w:szCs w:val="24"/>
+          <w:lang w:val="en-PL" w:eastAsia="en-GB"/>
+        </w:rPr>
+        <w:t>getDocs()</w:t>
+      </w:r>
+      <w:r>
+        <w:rPr>
+          <w:rFonts w:eastAsia="Times New Roman" w:cs="Times New Roman"/>
+          <w:sz w:val="24"/>
+          <w:szCs w:val="24"/>
+          <w:lang w:val="en-PL" w:eastAsia="en-GB"/>
+        </w:rPr>
+        <w:t xml:space="preserve"> w przypadku całych kolekcji. Wynikiem operacji jest dynamiczne wyświetlanie informacji o produktach, zamówieniach czy wiadomościach kontaktowych. Dane są przypisywane do zmiennych reaktywnych Vue, co umożliwia automatyczną aktualizację interfejsu użytkownika.</w:t>
+      </w:r>
+    </w:p>
+    <w:p>
+      <w:pPr>
+        <w:spacing w:after="0" w:line="240" w:lineRule="auto"/>
+        <w:ind w:firstLine="0"/>
+        <w:jc w:val="center"/>
+        <w:rPr>
+          <w:rFonts w:eastAsia="Times New Roman" w:cs="Times New Roman"/>
+          <w:sz w:val="24"/>
+          <w:szCs w:val="24"/>
+          <w:lang w:val="en-PL" w:eastAsia="en-GB"/>
+        </w:rPr>
+      </w:pPr>
+      <w:r>
+        <w:rPr>
+          <w:rFonts w:eastAsia="Times New Roman" w:cs="Times New Roman"/>
+          <w:noProof/>
+          <w:sz w:val="24"/>
+          <w:szCs w:val="24"/>
+          <w:lang w:val="en-PL" w:eastAsia="en-GB"/>
+        </w:rPr>
+        <w:drawing>
+          <wp:inline distT="0" distB="0" distL="0" distR="0" wp14:anchorId="032CDA09" wp14:editId="53A75A25">
+            <wp:extent cx="4947170" cy="2587558"/>
+            <wp:effectExtent l="0" t="0" r="0" b="3810"/>
+            <wp:docPr id="1334581966" name="Picture 1" descr="A screen shot of a computer code&#10;&#10;Description automatically generated"/>
+            <wp:cNvGraphicFramePr>
+              <a:graphicFrameLocks xmlns:a="http://schemas.openxmlformats.org/drawingml/2006/main" noChangeAspect="1"/>
+            </wp:cNvGraphicFramePr>
+            <a:graphic xmlns:a="http://schemas.openxmlformats.org/drawingml/2006/main">
+              <a:graphicData uri="http://schemas.openxmlformats.org/drawingml/2006/picture">
+                <pic:pic xmlns:pic="http://schemas.openxmlformats.org/drawingml/2006/picture">
+                  <pic:nvPicPr>
+                    <pic:cNvPr id="1334581966" name="Picture 1" descr="A screen shot of a computer code&#10;&#10;Description automatically generated"/>
+                    <pic:cNvPicPr/>
+                  </pic:nvPicPr>
+                  <pic:blipFill>
+                    <a:blip r:embed="rId20" cstate="print">
+                      <a:extLst>
+                        <a:ext uri="{28A0092B-C50C-407E-A947-70E740481C1C}">
+                          <a14:useLocalDpi xmlns:a14="http://schemas.microsoft.com/office/drawing/2010/main" val="0"/>
+                        </a:ext>
+                      </a:extLst>
+                    </a:blip>
+                    <a:stretch>
+                      <a:fillRect/>
+                    </a:stretch>
+                  </pic:blipFill>
+                  <pic:spPr>
+                    <a:xfrm>
+                      <a:off x="0" y="0"/>
+                      <a:ext cx="4993047" cy="2611553"/>
+                    </a:xfrm>
+                    <a:prstGeom prst="rect">
+                      <a:avLst/>
+                    </a:prstGeom>
+                  </pic:spPr>
+                </pic:pic>
+              </a:graphicData>
+            </a:graphic>
+          </wp:inline>
+        </w:drawing>
+      </w:r>
+    </w:p>
+    <w:p>
+      <w:pPr>
+        <w:pStyle w:val="Heading1"/>
+        <w:rPr>
+          <w:rFonts w:ascii="Times New Roman" w:eastAsia="Times New Roman" w:hAnsi="Times New Roman" w:cs="Times New Roman"/>
+          <w:b/>
+          <w:bCs/>
+          <w:color w:val="000000" w:themeColor="text1"/>
+          <w:sz w:val="24"/>
+          <w:szCs w:val="24"/>
+          <w:lang w:val="en-PL" w:eastAsia="en-GB"/>
+        </w:rPr>
+      </w:pPr>
+      <w:bookmarkStart w:id="15" w:name="_Toc194088147"/>
+      <w:r>
+        <w:rPr>
+          <w:rFonts w:ascii="Times New Roman" w:eastAsia="Times New Roman" w:hAnsi="Times New Roman" w:cs="Times New Roman"/>
+          <w:b/>
+          <w:bCs/>
+          <w:color w:val="000000" w:themeColor="text1"/>
+          <w:sz w:val="24"/>
+          <w:szCs w:val="24"/>
+          <w:lang w:val="en-PL" w:eastAsia="en-GB"/>
+        </w:rPr>
+        <w:lastRenderedPageBreak/>
+        <w:t>5.3 Aktualizacja danych (Update)</w:t>
+      </w:r>
+      <w:bookmarkEnd w:id="15"/>
+    </w:p>
+    <w:p>
+      <w:pPr>
+        <w:spacing w:after="0" w:line="240" w:lineRule="auto"/>
+        <w:ind w:firstLine="0"/>
+        <w:rPr>
+          <w:rFonts w:eastAsia="Times New Roman" w:cs="Times New Roman"/>
+          <w:sz w:val="24"/>
+          <w:szCs w:val="24"/>
+          <w:lang w:val="en-PL" w:eastAsia="en-GB"/>
+        </w:rPr>
+      </w:pPr>
+      <w:r>
+        <w:rPr>
+          <w:rFonts w:eastAsia="Times New Roman" w:cs="Times New Roman"/>
+          <w:sz w:val="24"/>
+          <w:szCs w:val="24"/>
+          <w:lang w:val="en-PL" w:eastAsia="en-GB"/>
+        </w:rPr>
+        <w:t xml:space="preserve"> </w:t>
+      </w:r>
+      <w:r>
+        <w:rPr>
+          <w:rFonts w:eastAsia="Times New Roman" w:cs="Times New Roman"/>
+          <w:sz w:val="24"/>
+          <w:szCs w:val="24"/>
+          <w:lang w:val="en-PL" w:eastAsia="en-GB"/>
+        </w:rPr>
+        <w:tab/>
+      </w:r>
+      <w:r>
+        <w:rPr>
+          <w:rFonts w:eastAsia="Times New Roman" w:cs="Times New Roman"/>
+          <w:sz w:val="24"/>
+          <w:szCs w:val="24"/>
+          <w:lang w:val="en-PL" w:eastAsia="en-GB"/>
+        </w:rPr>
+        <w:t xml:space="preserve">Do aktualizacji danych wykorzystano funkcję </w:t>
+      </w:r>
+      <w:r>
+        <w:rPr>
+          <w:rFonts w:ascii="Courier New" w:eastAsia="Times New Roman" w:hAnsi="Courier New" w:cs="Courier New"/>
+          <w:sz w:val="24"/>
+          <w:szCs w:val="24"/>
+          <w:lang w:val="en-PL" w:eastAsia="en-GB"/>
+        </w:rPr>
+        <w:t>updateDoc()</w:t>
+      </w:r>
+      <w:r>
+        <w:rPr>
+          <w:rFonts w:eastAsia="Times New Roman" w:cs="Times New Roman"/>
+          <w:sz w:val="24"/>
+          <w:szCs w:val="24"/>
+          <w:lang w:val="en-PL" w:eastAsia="en-GB"/>
+        </w:rPr>
+        <w:t xml:space="preserve">. W połączeniu z metodą </w:t>
+      </w:r>
+      <w:r>
+        <w:rPr>
+          <w:rFonts w:ascii="Courier New" w:eastAsia="Times New Roman" w:hAnsi="Courier New" w:cs="Courier New"/>
+          <w:sz w:val="24"/>
+          <w:szCs w:val="24"/>
+          <w:lang w:val="en-PL" w:eastAsia="en-GB"/>
+        </w:rPr>
+        <w:t>doc()</w:t>
+      </w:r>
+      <w:r>
+        <w:rPr>
+          <w:rFonts w:eastAsia="Times New Roman" w:cs="Times New Roman"/>
+          <w:sz w:val="24"/>
+          <w:szCs w:val="24"/>
+          <w:lang w:val="en-PL" w:eastAsia="en-GB"/>
+        </w:rPr>
+        <w:t xml:space="preserve"> pozwala ona precyzyjnie wskazać dokument, który należy zaktualizować. W projekcie metoda ta wykorzystywana jest np. przy edycji informacji o produktach, aktualizacji ilości w koszyku czy zmianie statusu zamówienia. Zmiany są natychmiast widoczne zarówno w bazie danych, jak i interfejsie aplikacji.</w:t>
+      </w:r>
+    </w:p>
+    <w:p>
+      <w:pPr>
+        <w:spacing w:after="0" w:line="240" w:lineRule="auto"/>
+        <w:ind w:firstLine="0"/>
+        <w:jc w:val="center"/>
+        <w:rPr>
+          <w:rFonts w:eastAsia="Times New Roman" w:cs="Times New Roman"/>
+          <w:sz w:val="24"/>
+          <w:szCs w:val="24"/>
+          <w:lang w:val="en-PL" w:eastAsia="en-GB"/>
+        </w:rPr>
+      </w:pPr>
+      <w:r>
+        <w:rPr>
+          <w:rFonts w:eastAsia="Times New Roman" w:cs="Times New Roman"/>
+          <w:noProof/>
+          <w:sz w:val="24"/>
+          <w:szCs w:val="24"/>
+          <w:lang w:val="en-PL" w:eastAsia="en-GB"/>
+        </w:rPr>
+        <w:drawing>
+          <wp:inline distT="0" distB="0" distL="0" distR="0" wp14:anchorId="3E195887" wp14:editId="27D5E462">
+            <wp:extent cx="4367719" cy="2582501"/>
+            <wp:effectExtent l="0" t="0" r="1270" b="0"/>
+            <wp:docPr id="1943809351" name="Picture 3" descr="A screen shot of a computer program&#10;&#10;Description automatically generated"/>
+            <wp:cNvGraphicFramePr>
+              <a:graphicFrameLocks xmlns:a="http://schemas.openxmlformats.org/drawingml/2006/main" noChangeAspect="1"/>
+            </wp:cNvGraphicFramePr>
+            <a:graphic xmlns:a="http://schemas.openxmlformats.org/drawingml/2006/main">
+              <a:graphicData uri="http://schemas.openxmlformats.org/drawingml/2006/picture">
+                <pic:pic xmlns:pic="http://schemas.openxmlformats.org/drawingml/2006/picture">
+                  <pic:nvPicPr>
+                    <pic:cNvPr id="1943809351" name="Picture 3" descr="A screen shot of a computer program&#10;&#10;Description automatically generated"/>
+                    <pic:cNvPicPr/>
+                  </pic:nvPicPr>
+                  <pic:blipFill>
+                    <a:blip r:embed="rId21" cstate="print">
+                      <a:extLst>
+                        <a:ext uri="{28A0092B-C50C-407E-A947-70E740481C1C}">
+                          <a14:useLocalDpi xmlns:a14="http://schemas.microsoft.com/office/drawing/2010/main" val="0"/>
+                        </a:ext>
+                      </a:extLst>
+                    </a:blip>
+                    <a:stretch>
+                      <a:fillRect/>
+                    </a:stretch>
+                  </pic:blipFill>
+                  <pic:spPr>
+                    <a:xfrm>
+                      <a:off x="0" y="0"/>
+                      <a:ext cx="4386104" cy="2593371"/>
+                    </a:xfrm>
+                    <a:prstGeom prst="rect">
+                      <a:avLst/>
+                    </a:prstGeom>
+                  </pic:spPr>
+                </pic:pic>
+              </a:graphicData>
+            </a:graphic>
+          </wp:inline>
+        </w:drawing>
+      </w:r>
+    </w:p>
+    <w:p>
+      <w:pPr>
+        <w:pStyle w:val="Heading1"/>
+        <w:rPr>
+          <w:rFonts w:ascii="Times New Roman" w:eastAsia="Times New Roman" w:hAnsi="Times New Roman" w:cs="Times New Roman"/>
+          <w:b/>
+          <w:bCs/>
+          <w:color w:val="000000" w:themeColor="text1"/>
+          <w:sz w:val="24"/>
+          <w:szCs w:val="24"/>
+          <w:lang w:val="en-PL" w:eastAsia="en-GB"/>
+        </w:rPr>
+      </w:pPr>
+      <w:bookmarkStart w:id="16" w:name="_Toc194088148"/>
+      <w:r>
+        <w:rPr>
+          <w:rFonts w:ascii="Times New Roman" w:eastAsia="Times New Roman" w:hAnsi="Times New Roman" w:cs="Times New Roman"/>
+          <w:b/>
+          <w:bCs/>
+          <w:color w:val="000000" w:themeColor="text1"/>
+          <w:sz w:val="24"/>
+          <w:szCs w:val="24"/>
+          <w:lang w:val="en-PL" w:eastAsia="en-GB"/>
+        </w:rPr>
+        <w:t>5.4 Usuwanie danych (Delete)</w:t>
+      </w:r>
+      <w:bookmarkEnd w:id="16"/>
+      <w:r>
+        <w:rPr>
+          <w:rFonts w:ascii="Times New Roman" w:eastAsia="Times New Roman" w:hAnsi="Times New Roman" w:cs="Times New Roman"/>
+          <w:b/>
+          <w:bCs/>
+          <w:color w:val="000000" w:themeColor="text1"/>
+          <w:sz w:val="24"/>
+          <w:szCs w:val="24"/>
+          <w:lang w:val="en-PL" w:eastAsia="en-GB"/>
+        </w:rPr>
+        <w:t xml:space="preserve"> </w:t>
+      </w:r>
+    </w:p>
+    <w:p>
+      <w:pPr>
+        <w:spacing w:after="100" w:afterAutospacing="1" w:line="240" w:lineRule="auto"/>
+        <w:rPr>
+          <w:rFonts w:eastAsia="Times New Roman" w:cs="Times New Roman"/>
+          <w:sz w:val="24"/>
+          <w:szCs w:val="24"/>
+          <w:lang w:val="en-PL" w:eastAsia="en-GB"/>
+        </w:rPr>
+      </w:pPr>
+      <w:r>
+        <w:rPr>
+          <w:rFonts w:eastAsia="Times New Roman" w:cs="Times New Roman"/>
+          <w:sz w:val="24"/>
+          <w:szCs w:val="24"/>
+          <w:lang w:val="en-PL" w:eastAsia="en-GB"/>
+        </w:rPr>
+        <w:t xml:space="preserve">Usuwanie dokumentów z Firestore odbywa się przy pomocy funkcji </w:t>
+      </w:r>
+      <w:r>
+        <w:rPr>
+          <w:rFonts w:ascii="Courier New" w:eastAsia="Times New Roman" w:hAnsi="Courier New" w:cs="Courier New"/>
+          <w:sz w:val="24"/>
+          <w:szCs w:val="24"/>
+          <w:lang w:val="en-PL" w:eastAsia="en-GB"/>
+        </w:rPr>
+        <w:t>deleteDoc()</w:t>
+      </w:r>
+      <w:r>
+        <w:rPr>
+          <w:rFonts w:eastAsia="Times New Roman" w:cs="Times New Roman"/>
+          <w:sz w:val="24"/>
+          <w:szCs w:val="24"/>
+          <w:lang w:val="en-PL" w:eastAsia="en-GB"/>
+        </w:rPr>
+        <w:t xml:space="preserve">. Podobnie jak przy aktualizacji, dokument jest wskazywany metodą </w:t>
+      </w:r>
+      <w:r>
+        <w:rPr>
+          <w:rFonts w:ascii="Courier New" w:eastAsia="Times New Roman" w:hAnsi="Courier New" w:cs="Courier New"/>
+          <w:sz w:val="24"/>
+          <w:szCs w:val="24"/>
+          <w:lang w:val="en-PL" w:eastAsia="en-GB"/>
+        </w:rPr>
+        <w:t>doc()</w:t>
+      </w:r>
+      <w:r>
+        <w:rPr>
+          <w:rFonts w:eastAsia="Times New Roman" w:cs="Times New Roman"/>
+          <w:sz w:val="24"/>
+          <w:szCs w:val="24"/>
+          <w:lang w:val="en-PL" w:eastAsia="en-GB"/>
+        </w:rPr>
+        <w:t>. Po wykonaniu tej operacji, rekord zostaje całkowicie usunięty z bazy danych Firebase oraz natychmiast znika z interfejsu aplikacji Vue, co zapewnia pełną spójność danych i wygodę użytkownika.</w:t>
+      </w:r>
+    </w:p>
+    <w:p>
+      <w:pPr>
+        <w:spacing w:after="100" w:afterAutospacing="1" w:line="240" w:lineRule="auto"/>
+        <w:ind w:firstLine="0"/>
+        <w:jc w:val="center"/>
+        <w:rPr>
+          <w:rFonts w:eastAsia="Times New Roman" w:cs="Times New Roman"/>
+          <w:sz w:val="24"/>
+          <w:szCs w:val="24"/>
+          <w:lang w:val="en-PL" w:eastAsia="en-GB"/>
+        </w:rPr>
+      </w:pPr>
+      <w:r>
+        <w:rPr>
+          <w:rFonts w:eastAsia="Times New Roman" w:cs="Times New Roman"/>
+          <w:noProof/>
+          <w:sz w:val="24"/>
+          <w:szCs w:val="24"/>
+          <w:lang w:val="en-PL" w:eastAsia="en-GB"/>
+        </w:rPr>
+        <w:drawing>
+          <wp:inline distT="0" distB="0" distL="0" distR="0" wp14:anchorId="3154FB22" wp14:editId="0D5242B5">
+            <wp:extent cx="4494178" cy="1687298"/>
+            <wp:effectExtent l="0" t="0" r="1905" b="1905"/>
+            <wp:docPr id="1413760560" name="Picture 4" descr="A screen shot of a computer program&#10;&#10;Description automatically generated"/>
+            <wp:cNvGraphicFramePr>
+              <a:graphicFrameLocks xmlns:a="http://schemas.openxmlformats.org/drawingml/2006/main" noChangeAspect="1"/>
+            </wp:cNvGraphicFramePr>
+            <a:graphic xmlns:a="http://schemas.openxmlformats.org/drawingml/2006/main">
+              <a:graphicData uri="http://schemas.openxmlformats.org/drawingml/2006/picture">
+                <pic:pic xmlns:pic="http://schemas.openxmlformats.org/drawingml/2006/picture">
+                  <pic:nvPicPr>
+                    <pic:cNvPr id="1413760560" name="Picture 4" descr="A screen shot of a computer program&#10;&#10;Description automatically generated"/>
+                    <pic:cNvPicPr/>
+                  </pic:nvPicPr>
+                  <pic:blipFill>
+                    <a:blip r:embed="rId22" cstate="print">
+                      <a:extLst>
+                        <a:ext uri="{28A0092B-C50C-407E-A947-70E740481C1C}">
+                          <a14:useLocalDpi xmlns:a14="http://schemas.microsoft.com/office/drawing/2010/main" val="0"/>
+                        </a:ext>
+                      </a:extLst>
+                    </a:blip>
+                    <a:stretch>
+                      <a:fillRect/>
+                    </a:stretch>
+                  </pic:blipFill>
+                  <pic:spPr>
+                    <a:xfrm>
+                      <a:off x="0" y="0"/>
+                      <a:ext cx="4517912" cy="1696209"/>
+                    </a:xfrm>
+                    <a:prstGeom prst="rect">
+                      <a:avLst/>
+                    </a:prstGeom>
+                  </pic:spPr>
+                </pic:pic>
+              </a:graphicData>
+            </a:graphic>
+          </wp:inline>
+        </w:drawing>
+      </w:r>
+    </w:p>
+    <w:p>
+      <w:pPr>
+        <w:pStyle w:val="Heading1"/>
+        <w:numPr>
+          <w:ilvl w:val="0"/>
+          <w:numId w:val="41"/>
+        </w:numPr>
+        <w:rPr>
+          <w:rFonts w:ascii="Times New Roman" w:hAnsi="Times New Roman" w:cs="Times New Roman"/>
+          <w:b/>
+          <w:bCs/>
+          <w:color w:val="000000" w:themeColor="text1"/>
+          <w:sz w:val="28"/>
+          <w:szCs w:val="28"/>
+        </w:rPr>
+      </w:pPr>
+      <w:r>
+        <w:rPr>
+          <w:rFonts w:ascii="Times New Roman" w:hAnsi="Times New Roman" w:cs="Times New Roman"/>
+          <w:b/>
+          <w:bCs/>
+          <w:color w:val="000000" w:themeColor="text1"/>
+          <w:sz w:val="28"/>
+          <w:szCs w:val="28"/>
+        </w:rPr>
+        <w:br w:type="column"/>
+      </w:r>
+      <w:bookmarkStart w:id="17" w:name="_Toc194088149"/>
+      <w:r>
+        <w:rPr>
+          <w:rFonts w:ascii="Times New Roman" w:hAnsi="Times New Roman" w:cs="Times New Roman"/>
+          <w:b/>
+          <w:bCs/>
+          <w:color w:val="000000" w:themeColor="text1"/>
+          <w:sz w:val="28"/>
+          <w:szCs w:val="28"/>
+        </w:rPr>
+        <w:lastRenderedPageBreak/>
+        <w:t>Interfejs Użytkownika (GUI)</w:t>
+      </w:r>
+      <w:bookmarkEnd w:id="17"/>
+    </w:p>
+    <w:p>
+      <w:pPr>
+        <w:rPr>
+          <w:sz w:val="24"/>
+          <w:szCs w:val="24"/>
+          <w:lang w:val="en-PL"/>
+        </w:rPr>
+      </w:pPr>
+      <w:r>
+        <w:rPr>
+          <w:sz w:val="24"/>
+          <w:szCs w:val="24"/>
+          <w:lang w:val="en-PL"/>
+        </w:rPr>
+        <w:t xml:space="preserve">W tej części zostanie przedstawiony wygląd aplikacji </w:t>
+      </w:r>
+      <w:r>
+        <w:rPr>
+          <w:b/>
+          <w:bCs/>
+          <w:sz w:val="24"/>
+          <w:szCs w:val="24"/>
+          <w:lang w:val="en-PL"/>
+        </w:rPr>
+        <w:t>Shop-Vue-Firestore-Demo</w:t>
+      </w:r>
+      <w:r>
+        <w:rPr>
+          <w:sz w:val="24"/>
+          <w:szCs w:val="24"/>
+          <w:lang w:val="en-PL"/>
+        </w:rPr>
+        <w:t xml:space="preserve"> od strony wizualnej. Interfejs użytkownika bazuje na gotowym szablonie z W3Schools, dzięki czemu uzyskano nowoczesny design oraz pełną responsywność na urządzeniach mobilnych i desktopowych.</w:t>
+      </w:r>
+    </w:p>
+    <w:p>
+      <w:pPr>
+        <w:pStyle w:val="Heading2"/>
+        <w:rPr>
+          <w:rFonts w:ascii="Times New Roman" w:hAnsi="Times New Roman" w:cs="Times New Roman"/>
+          <w:b/>
+          <w:bCs/>
+          <w:color w:val="000000" w:themeColor="text1"/>
+          <w:lang w:val="en-PL"/>
+        </w:rPr>
+      </w:pPr>
+      <w:bookmarkStart w:id="18" w:name="_Toc194088150"/>
+      <w:r>
+        <w:rPr>
+          <w:rFonts w:ascii="Times New Roman" w:hAnsi="Times New Roman" w:cs="Times New Roman"/>
+          <w:b/>
+          <w:bCs/>
+          <w:color w:val="000000" w:themeColor="text1"/>
+          <w:lang w:val="en-PL"/>
+        </w:rPr>
+        <w:t>6</w:t>
+      </w:r>
+      <w:r>
+        <w:rPr>
+          <w:rFonts w:ascii="Times New Roman" w:hAnsi="Times New Roman" w:cs="Times New Roman"/>
+          <w:b/>
+          <w:bCs/>
+          <w:color w:val="000000" w:themeColor="text1"/>
+          <w:lang w:val="en-PL"/>
+        </w:rPr>
+        <w:t>.1 Widok Strony Głównej (Home)</w:t>
+      </w:r>
+      <w:bookmarkEnd w:id="18"/>
     </w:p>
     <w:p>
       <w:pPr>
@@ -6996,7 +8227,7 @@
                     <pic:cNvPicPr/>
                   </pic:nvPicPr>
                   <pic:blipFill>
-                    <a:blip r:embed="rId19" cstate="print">
+                    <a:blip r:embed="rId23" cstate="print">
                       <a:extLst>
                         <a:ext uri="{28A0092B-C50C-407E-A947-70E740481C1C}">
                           <a14:useLocalDpi xmlns:a14="http://schemas.microsoft.com/office/drawing/2010/main" val="0"/>
@@ -7197,7 +8428,7 @@
         </w:rPr>
         <w:br w:type="column"/>
       </w:r>
-      <w:bookmarkStart w:id="14" w:name="_Toc192701355"/>
+      <w:bookmarkStart w:id="19" w:name="_Toc194088151"/>
       <w:r>
         <w:rPr>
           <w:rFonts w:ascii="Times New Roman" w:hAnsi="Times New Roman" w:cs="Times New Roman"/>
@@ -7207,9 +8438,19 @@
           <w:lang w:val="en-PL"/>
         </w:rPr>
         <w:lastRenderedPageBreak/>
-        <w:t>5.2 Szczegóły Produktu (Product Detail)</w:t>
-      </w:r>
-      <w:bookmarkEnd w:id="14"/>
+        <w:t>6</w:t>
+      </w:r>
+      <w:r>
+        <w:rPr>
+          <w:rFonts w:ascii="Times New Roman" w:hAnsi="Times New Roman" w:cs="Times New Roman"/>
+          <w:b/>
+          <w:bCs/>
+          <w:color w:val="000000" w:themeColor="text1"/>
+          <w:lang w:val="en-PL"/>
+        </w:rPr>
+        <w:t>.2 Szczegóły Produktu (Product Detail)</w:t>
+      </w:r>
+      <w:bookmarkEnd w:id="19"/>
     </w:p>
     <w:p>
       <w:pPr>
@@ -7261,7 +8502,7 @@
                     <pic:cNvPicPr/>
                   </pic:nvPicPr>
                   <pic:blipFill>
-                    <a:blip r:embed="rId20" cstate="print">
+                    <a:blip r:embed="rId24" cstate="print">
                       <a:extLst>
                         <a:ext uri="{28A0092B-C50C-407E-A947-70E740481C1C}">
                           <a14:useLocalDpi xmlns:a14="http://schemas.microsoft.com/office/drawing/2010/main" val="0"/>
@@ -7455,7 +8696,7 @@
           <w:lang w:val="en-PL"/>
         </w:rPr>
       </w:pPr>
-      <w:bookmarkStart w:id="15" w:name="_Toc192701356"/>
+      <w:bookmarkStart w:id="20" w:name="_Toc194088152"/>
       <w:r>
         <w:rPr>
           <w:rFonts w:ascii="Times New Roman" w:hAnsi="Times New Roman" w:cs="Times New Roman"/>
@@ -7464,9 +8705,19 @@
           <w:color w:val="000000" w:themeColor="text1"/>
           <w:lang w:val="en-PL"/>
         </w:rPr>
-        <w:t>5.3 Widok Koszyka (Cart)</w:t>
-      </w:r>
-      <w:bookmarkEnd w:id="15"/>
+        <w:t>6</w:t>
+      </w:r>
+      <w:r>
+        <w:rPr>
+          <w:rFonts w:ascii="Times New Roman" w:hAnsi="Times New Roman" w:cs="Times New Roman"/>
+          <w:b/>
+          <w:bCs/>
+          <w:color w:val="000000" w:themeColor="text1"/>
+          <w:lang w:val="en-PL"/>
+        </w:rPr>
+        <w:t>.3 Widok Koszyka (Cart)</w:t>
+      </w:r>
+      <w:bookmarkEnd w:id="20"/>
     </w:p>
     <w:p>
       <w:pPr>
@@ -7518,7 +8769,7 @@
                     <pic:cNvPicPr/>
                   </pic:nvPicPr>
                   <pic:blipFill>
-                    <a:blip r:embed="rId21" cstate="print">
+                    <a:blip r:embed="rId25" cstate="print">
                       <a:extLst>
                         <a:ext uri="{28A0092B-C50C-407E-A947-70E740481C1C}">
                           <a14:useLocalDpi xmlns:a14="http://schemas.microsoft.com/office/drawing/2010/main" val="0"/>
@@ -7709,7 +8960,7 @@
           <w:lang w:val="en-PL"/>
         </w:rPr>
       </w:pPr>
-      <w:bookmarkStart w:id="16" w:name="_Toc192701357"/>
+      <w:bookmarkStart w:id="21" w:name="_Toc194088153"/>
       <w:r>
         <w:rPr>
           <w:rFonts w:ascii="Times New Roman" w:hAnsi="Times New Roman" w:cs="Times New Roman"/>
@@ -7719,9 +8970,19 @@
           <w:lang w:val="en-PL"/>
         </w:rPr>
         <w:lastRenderedPageBreak/>
-        <w:t>5.4 Panel Użytkownika (User Panel)</w:t>
-      </w:r>
-      <w:bookmarkEnd w:id="16"/>
+        <w:t>6</w:t>
+      </w:r>
+      <w:r>
+        <w:rPr>
+          <w:rFonts w:ascii="Times New Roman" w:hAnsi="Times New Roman" w:cs="Times New Roman"/>
+          <w:b/>
+          <w:bCs/>
+          <w:color w:val="000000" w:themeColor="text1"/>
+          <w:lang w:val="en-PL"/>
+        </w:rPr>
+        <w:t>.4 Panel Użytkownika (User Panel)</w:t>
+      </w:r>
+      <w:bookmarkEnd w:id="21"/>
     </w:p>
     <w:p>
       <w:pPr>
@@ -7854,7 +9115,7 @@
           <w:lang w:val="en-PL"/>
         </w:rPr>
       </w:pPr>
-      <w:bookmarkStart w:id="17" w:name="_Toc192701358"/>
+      <w:bookmarkStart w:id="22" w:name="_Toc194088154"/>
       <w:r>
         <w:rPr>
           <w:rFonts w:ascii="Times New Roman" w:hAnsi="Times New Roman" w:cs="Times New Roman"/>
@@ -7863,9 +9124,19 @@
           <w:color w:val="000000" w:themeColor="text1"/>
           <w:lang w:val="en-PL"/>
         </w:rPr>
-        <w:t>5.5 Panel Administratora (Admin Panel)</w:t>
-      </w:r>
-      <w:bookmarkEnd w:id="17"/>
+        <w:t>6</w:t>
+      </w:r>
+      <w:r>
+        <w:rPr>
+          <w:rFonts w:ascii="Times New Roman" w:hAnsi="Times New Roman" w:cs="Times New Roman"/>
+          <w:b/>
+          <w:bCs/>
+          <w:color w:val="000000" w:themeColor="text1"/>
+          <w:lang w:val="en-PL"/>
+        </w:rPr>
+        <w:t>.5 Panel Administratora (Admin Panel)</w:t>
+      </w:r>
+      <w:bookmarkEnd w:id="22"/>
     </w:p>
     <w:p>
       <w:pPr>
@@ -7917,7 +9188,7 @@
                     <pic:cNvPicPr/>
                   </pic:nvPicPr>
                   <pic:blipFill>
-                    <a:blip r:embed="rId22" cstate="print">
+                    <a:blip r:embed="rId26" cstate="print">
                       <a:extLst>
                         <a:ext uri="{28A0092B-C50C-407E-A947-70E740481C1C}">
                           <a14:useLocalDpi xmlns:a14="http://schemas.microsoft.com/office/drawing/2010/main" val="0"/>
@@ -8080,7 +9351,7 @@
           <w:lang w:val="en-PL"/>
         </w:rPr>
       </w:pPr>
-      <w:bookmarkStart w:id="18" w:name="_Toc192701359"/>
+      <w:bookmarkStart w:id="23" w:name="_Toc194088155"/>
       <w:r>
         <w:rPr>
           <w:rFonts w:ascii="Times New Roman" w:hAnsi="Times New Roman" w:cs="Times New Roman"/>
@@ -8089,9 +9360,19 @@
           <w:color w:val="000000" w:themeColor="text1"/>
           <w:lang w:val="en-PL"/>
         </w:rPr>
-        <w:t>5.6 Stopka (Footer)</w:t>
-      </w:r>
-      <w:bookmarkEnd w:id="18"/>
+        <w:t>6</w:t>
+      </w:r>
+      <w:r>
+        <w:rPr>
+          <w:rFonts w:ascii="Times New Roman" w:hAnsi="Times New Roman" w:cs="Times New Roman"/>
+          <w:b/>
+          <w:bCs/>
+          <w:color w:val="000000" w:themeColor="text1"/>
+          <w:lang w:val="en-PL"/>
+        </w:rPr>
+        <w:t>.6 Stopka (Footer)</w:t>
+      </w:r>
+      <w:bookmarkEnd w:id="23"/>
     </w:p>
     <w:p>
       <w:pPr>
@@ -8199,7 +9480,7 @@
         </w:rPr>
         <w:br w:type="column"/>
       </w:r>
-      <w:bookmarkStart w:id="19" w:name="_Toc192701360"/>
+      <w:bookmarkStart w:id="24" w:name="_Toc194088156"/>
       <w:r>
         <w:rPr>
           <w:rFonts w:ascii="Times New Roman" w:hAnsi="Times New Roman" w:cs="Times New Roman"/>
@@ -8212,7 +9493,7 @@
         <w:lastRenderedPageBreak/>
         <w:t>Instalacja i Konfiguracja</w:t>
       </w:r>
-      <w:bookmarkEnd w:id="19"/>
+      <w:bookmarkEnd w:id="24"/>
     </w:p>
     <w:p>
       <w:pPr>
@@ -8296,7 +9577,7 @@
           <w:lang w:val="en-PL"/>
         </w:rPr>
       </w:pPr>
-      <w:bookmarkStart w:id="20" w:name="_Toc192701361"/>
+      <w:bookmarkStart w:id="25" w:name="_Toc194088157"/>
       <w:r>
         <w:rPr>
           <w:rFonts w:ascii="Times New Roman" w:hAnsi="Times New Roman" w:cs="Times New Roman"/>
@@ -8305,9 +9586,19 @@
           <w:color w:val="000000" w:themeColor="text1"/>
           <w:lang w:val="en-PL"/>
         </w:rPr>
-        <w:t>6.1 Wymagania Wstępne</w:t>
-      </w:r>
-      <w:bookmarkEnd w:id="20"/>
+        <w:t>7</w:t>
+      </w:r>
+      <w:r>
+        <w:rPr>
+          <w:rFonts w:ascii="Times New Roman" w:hAnsi="Times New Roman" w:cs="Times New Roman"/>
+          <w:b/>
+          <w:bCs/>
+          <w:color w:val="000000" w:themeColor="text1"/>
+          <w:lang w:val="en-PL"/>
+        </w:rPr>
+        <w:t>.1 Wymagania Wstępne</w:t>
+      </w:r>
+      <w:bookmarkEnd w:id="25"/>
     </w:p>
     <w:p>
       <w:pPr>
@@ -8370,7 +9661,7 @@
         </w:rPr>
         <w:t xml:space="preserve"> – Dostęp do </w:t>
       </w:r>
-      <w:hyperlink r:id="rId23" w:tgtFrame="_new" w:history="1">
+      <w:hyperlink r:id="rId27" w:tgtFrame="_new" w:history="1">
         <w:r>
           <w:rPr>
             <w:rStyle w:val="Hyperlink"/>
@@ -8468,7 +9759,7 @@
           <w:lang w:val="en-PL"/>
         </w:rPr>
       </w:pPr>
-      <w:bookmarkStart w:id="21" w:name="_Toc192701362"/>
+      <w:bookmarkStart w:id="26" w:name="_Toc194088158"/>
       <w:r>
         <w:rPr>
           <w:rFonts w:ascii="Times New Roman" w:hAnsi="Times New Roman" w:cs="Times New Roman"/>
@@ -8477,251 +9768,9 @@
           <w:color w:val="000000" w:themeColor="text1"/>
           <w:lang w:val="en-PL"/>
         </w:rPr>
-        <w:t>6.2 Klonowanie Repozytorium</w:t>
-      </w:r>
-      <w:bookmarkEnd w:id="21"/>
-    </w:p>
-    <w:p>
-      <w:pPr>
-        <w:rPr>
-          <w:sz w:val="24"/>
-          <w:szCs w:val="24"/>
-          <w:lang w:val="en-PL"/>
-        </w:rPr>
-      </w:pPr>
-      <w:r>
-        <w:rPr>
-          <w:sz w:val="24"/>
-          <w:szCs w:val="24"/>
-          <w:lang w:val="en-PL"/>
-        </w:rPr>
-        <w:t>Aby rozpocząć pracę, sklonuj repozytorium z GitHub (lub pobierz je jako archiwum ZIP i rozpakuj):</w:t>
-      </w:r>
-    </w:p>
-    <w:p>
-      <w:pPr>
-        <w:jc w:val="left"/>
-        <w:rPr>
-          <w:rFonts w:ascii="Courier New" w:hAnsi="Courier New" w:cs="Courier New"/>
-          <w:sz w:val="24"/>
-          <w:szCs w:val="24"/>
-          <w:lang w:val="en-PL"/>
-        </w:rPr>
-      </w:pPr>
-      <w:r>
-        <w:rPr>
-          <w:rFonts w:ascii="Courier New" w:hAnsi="Courier New" w:cs="Courier New"/>
-          <w:sz w:val="24"/>
-          <w:szCs w:val="24"/>
-          <w:lang w:val="en-PL"/>
-        </w:rPr>
-        <w:t>git clone https://github.com/dawidolko/Shop-Vue-Firestore-Demo.git</w:t>
-      </w:r>
-    </w:p>
-    <w:p>
-      <w:pPr>
-        <w:jc w:val="left"/>
-        <w:rPr>
-          <w:rFonts w:ascii="Courier New" w:hAnsi="Courier New" w:cs="Courier New"/>
-          <w:sz w:val="24"/>
-          <w:szCs w:val="24"/>
-          <w:lang w:val="en-PL"/>
-        </w:rPr>
-      </w:pPr>
-      <w:r>
-        <w:rPr>
-          <w:rFonts w:ascii="Courier New" w:hAnsi="Courier New" w:cs="Courier New"/>
-          <w:sz w:val="24"/>
-          <w:szCs w:val="24"/>
-          <w:lang w:val="en-PL"/>
-        </w:rPr>
-        <w:t>cd Shop-Vue-Firestore-Demo</w:t>
-      </w:r>
-    </w:p>
-    <w:p>
-      <w:pPr>
-        <w:pStyle w:val="Heading2"/>
-        <w:rPr>
-          <w:rFonts w:ascii="Times New Roman" w:hAnsi="Times New Roman" w:cs="Times New Roman"/>
-          <w:color w:val="000000" w:themeColor="text1"/>
-          <w:lang w:val="en-PL"/>
-        </w:rPr>
-      </w:pPr>
-      <w:bookmarkStart w:id="22" w:name="_Toc192701363"/>
-      <w:r>
-        <w:rPr>
-          <w:rFonts w:ascii="Times New Roman" w:hAnsi="Times New Roman" w:cs="Times New Roman"/>
-          <w:color w:val="000000" w:themeColor="text1"/>
-          <w:lang w:val="en-PL"/>
-        </w:rPr>
-        <w:t>6.3 Instalacja Zależności</w:t>
-      </w:r>
-      <w:bookmarkEnd w:id="22"/>
-    </w:p>
-    <w:p>
-      <w:pPr>
-        <w:rPr>
-          <w:sz w:val="24"/>
-          <w:szCs w:val="24"/>
-          <w:lang w:val="en-PL"/>
-        </w:rPr>
-      </w:pPr>
-      <w:r>
-        <w:rPr>
-          <w:sz w:val="24"/>
-          <w:szCs w:val="24"/>
-          <w:lang w:val="en-PL"/>
-        </w:rPr>
-        <w:t>W katalogu głównym projektu zainstaluj wszystkie niezbędne paczki:</w:t>
-      </w:r>
-    </w:p>
-    <w:p>
-      <w:pPr>
-        <w:rPr>
-          <w:rFonts w:ascii="Courier New" w:hAnsi="Courier New" w:cs="Courier New"/>
-          <w:sz w:val="24"/>
-          <w:szCs w:val="24"/>
-          <w:lang w:val="en-PL"/>
-        </w:rPr>
-      </w:pPr>
-      <w:r>
-        <w:rPr>
-          <w:rFonts w:ascii="Courier New" w:hAnsi="Courier New" w:cs="Courier New"/>
-          <w:sz w:val="24"/>
-          <w:szCs w:val="24"/>
-          <w:lang w:val="en-PL"/>
-        </w:rPr>
-        <w:t>npm install</w:t>
-      </w:r>
-    </w:p>
-    <w:p>
-      <w:pPr>
-        <w:rPr>
-          <w:sz w:val="24"/>
-          <w:szCs w:val="24"/>
-          <w:lang w:val="en-PL"/>
-        </w:rPr>
-      </w:pPr>
-      <w:r>
-        <w:rPr>
-          <w:sz w:val="24"/>
-          <w:szCs w:val="24"/>
-          <w:lang w:val="en-PL"/>
-        </w:rPr>
-        <w:t>lub</w:t>
-      </w:r>
-    </w:p>
-    <w:p>
-      <w:pPr>
-        <w:rPr>
-          <w:rFonts w:ascii="Courier New" w:hAnsi="Courier New" w:cs="Courier New"/>
-          <w:sz w:val="24"/>
-          <w:szCs w:val="24"/>
-          <w:lang w:val="en-PL"/>
-        </w:rPr>
-      </w:pPr>
-      <w:r>
-        <w:rPr>
-          <w:rFonts w:ascii="Courier New" w:hAnsi="Courier New" w:cs="Courier New"/>
-          <w:sz w:val="24"/>
-          <w:szCs w:val="24"/>
-          <w:lang w:val="en-PL"/>
-        </w:rPr>
-        <w:t>yarn install</w:t>
-      </w:r>
-    </w:p>
-    <w:p>
-      <w:pPr>
-        <w:rPr>
-          <w:sz w:val="24"/>
-          <w:szCs w:val="24"/>
-          <w:lang w:val="en-PL"/>
-        </w:rPr>
-      </w:pPr>
-      <w:r>
-        <w:rPr>
-          <w:sz w:val="24"/>
-          <w:szCs w:val="24"/>
-          <w:lang w:val="en-PL"/>
-        </w:rPr>
-        <w:t xml:space="preserve">Proces ten pobierze i zainstaluje biblioteki wymagane przez projekt, m.in. </w:t>
-      </w:r>
-      <w:r>
-        <w:rPr>
-          <w:b/>
-          <w:bCs/>
-          <w:sz w:val="24"/>
-          <w:szCs w:val="24"/>
-          <w:lang w:val="en-PL"/>
-        </w:rPr>
-        <w:t>Vue</w:t>
-      </w:r>
-      <w:r>
-        <w:rPr>
-          <w:sz w:val="24"/>
-          <w:szCs w:val="24"/>
-          <w:lang w:val="en-PL"/>
-        </w:rPr>
-        <w:t xml:space="preserve">, </w:t>
-      </w:r>
-      <w:r>
-        <w:rPr>
-          <w:b/>
-          <w:bCs/>
-          <w:sz w:val="24"/>
-          <w:szCs w:val="24"/>
-          <w:lang w:val="en-PL"/>
-        </w:rPr>
-        <w:t>Firebase</w:t>
-      </w:r>
-      <w:r>
-        <w:rPr>
-          <w:sz w:val="24"/>
-          <w:szCs w:val="24"/>
-          <w:lang w:val="en-PL"/>
-        </w:rPr>
-        <w:t xml:space="preserve">, </w:t>
-      </w:r>
-      <w:r>
-        <w:rPr>
-          <w:b/>
-          <w:bCs/>
-          <w:sz w:val="24"/>
-          <w:szCs w:val="24"/>
-          <w:lang w:val="en-PL"/>
-        </w:rPr>
-        <w:t>Pinia</w:t>
-      </w:r>
-      <w:r>
-        <w:rPr>
-          <w:sz w:val="24"/>
-          <w:szCs w:val="24"/>
-          <w:lang w:val="en-PL"/>
-        </w:rPr>
-        <w:t xml:space="preserve"> czy </w:t>
-      </w:r>
-      <w:r>
-        <w:rPr>
-          <w:b/>
-          <w:bCs/>
-          <w:sz w:val="24"/>
-          <w:szCs w:val="24"/>
-          <w:lang w:val="en-PL"/>
-        </w:rPr>
-        <w:t>Vite</w:t>
-      </w:r>
-      <w:r>
-        <w:rPr>
-          <w:sz w:val="24"/>
-          <w:szCs w:val="24"/>
-          <w:lang w:val="en-PL"/>
-        </w:rPr>
-        <w:t>.</w:t>
-      </w:r>
-    </w:p>
-    <w:p>
-      <w:pPr>
-        <w:pStyle w:val="Heading2"/>
+        <w:t>7</w:t>
+      </w:r>
+      <w:r>
         <w:rPr>
           <w:rFonts w:ascii="Times New Roman" w:hAnsi="Times New Roman" w:cs="Times New Roman"/>
           <w:b/>
@@ -8729,9 +9778,251 @@
           <w:color w:val="000000" w:themeColor="text1"/>
           <w:lang w:val="en-PL"/>
         </w:rPr>
-      </w:pPr>
-      <w:bookmarkStart w:id="23" w:name="_Toc192701364"/>
-      <w:r>
+        <w:t>.2 Klonowanie Repozytorium</w:t>
+      </w:r>
+      <w:bookmarkEnd w:id="26"/>
+    </w:p>
+    <w:p>
+      <w:pPr>
+        <w:rPr>
+          <w:sz w:val="24"/>
+          <w:szCs w:val="24"/>
+          <w:lang w:val="en-PL"/>
+        </w:rPr>
+      </w:pPr>
+      <w:r>
+        <w:rPr>
+          <w:sz w:val="24"/>
+          <w:szCs w:val="24"/>
+          <w:lang w:val="en-PL"/>
+        </w:rPr>
+        <w:t>Aby rozpocząć pracę, sklonuj repozytorium z GitHub (lub pobierz je jako archiwum ZIP i rozpakuj):</w:t>
+      </w:r>
+    </w:p>
+    <w:p>
+      <w:pPr>
+        <w:jc w:val="left"/>
+        <w:rPr>
+          <w:rFonts w:ascii="Courier New" w:hAnsi="Courier New" w:cs="Courier New"/>
+          <w:sz w:val="24"/>
+          <w:szCs w:val="24"/>
+          <w:lang w:val="en-PL"/>
+        </w:rPr>
+      </w:pPr>
+      <w:r>
+        <w:rPr>
+          <w:rFonts w:ascii="Courier New" w:hAnsi="Courier New" w:cs="Courier New"/>
+          <w:sz w:val="24"/>
+          <w:szCs w:val="24"/>
+          <w:lang w:val="en-PL"/>
+        </w:rPr>
+        <w:t>git clone https://github.com/dawidolko/Shop-Vue-Firestore-Demo.git</w:t>
+      </w:r>
+    </w:p>
+    <w:p>
+      <w:pPr>
+        <w:jc w:val="left"/>
+        <w:rPr>
+          <w:rFonts w:ascii="Courier New" w:hAnsi="Courier New" w:cs="Courier New"/>
+          <w:sz w:val="24"/>
+          <w:szCs w:val="24"/>
+          <w:lang w:val="en-PL"/>
+        </w:rPr>
+      </w:pPr>
+      <w:r>
+        <w:rPr>
+          <w:rFonts w:ascii="Courier New" w:hAnsi="Courier New" w:cs="Courier New"/>
+          <w:sz w:val="24"/>
+          <w:szCs w:val="24"/>
+          <w:lang w:val="en-PL"/>
+        </w:rPr>
+        <w:t>cd Shop-Vue-Firestore-Demo</w:t>
+      </w:r>
+    </w:p>
+    <w:p>
+      <w:pPr>
+        <w:pStyle w:val="Heading2"/>
+        <w:rPr>
+          <w:rFonts w:ascii="Times New Roman" w:hAnsi="Times New Roman" w:cs="Times New Roman"/>
+          <w:color w:val="000000" w:themeColor="text1"/>
+          <w:lang w:val="en-PL"/>
+        </w:rPr>
+      </w:pPr>
+      <w:bookmarkStart w:id="27" w:name="_Toc194088159"/>
+      <w:r>
+        <w:rPr>
+          <w:rFonts w:ascii="Times New Roman" w:hAnsi="Times New Roman" w:cs="Times New Roman"/>
+          <w:color w:val="000000" w:themeColor="text1"/>
+          <w:lang w:val="en-PL"/>
+        </w:rPr>
+        <w:t>6.3 Instalacja Zależności</w:t>
+      </w:r>
+      <w:bookmarkEnd w:id="27"/>
+    </w:p>
+    <w:p>
+      <w:pPr>
+        <w:rPr>
+          <w:sz w:val="24"/>
+          <w:szCs w:val="24"/>
+          <w:lang w:val="en-PL"/>
+        </w:rPr>
+      </w:pPr>
+      <w:r>
+        <w:rPr>
+          <w:sz w:val="24"/>
+          <w:szCs w:val="24"/>
+          <w:lang w:val="en-PL"/>
+        </w:rPr>
+        <w:t>W katalogu głównym projektu zainstaluj wszystkie niezbędne paczki:</w:t>
+      </w:r>
+    </w:p>
+    <w:p>
+      <w:pPr>
+        <w:rPr>
+          <w:rFonts w:ascii="Courier New" w:hAnsi="Courier New" w:cs="Courier New"/>
+          <w:sz w:val="24"/>
+          <w:szCs w:val="24"/>
+          <w:lang w:val="en-PL"/>
+        </w:rPr>
+      </w:pPr>
+      <w:r>
+        <w:rPr>
+          <w:rFonts w:ascii="Courier New" w:hAnsi="Courier New" w:cs="Courier New"/>
+          <w:sz w:val="24"/>
+          <w:szCs w:val="24"/>
+          <w:lang w:val="en-PL"/>
+        </w:rPr>
+        <w:t>npm install</w:t>
+      </w:r>
+    </w:p>
+    <w:p>
+      <w:pPr>
+        <w:rPr>
+          <w:sz w:val="24"/>
+          <w:szCs w:val="24"/>
+          <w:lang w:val="en-PL"/>
+        </w:rPr>
+      </w:pPr>
+      <w:r>
+        <w:rPr>
+          <w:sz w:val="24"/>
+          <w:szCs w:val="24"/>
+          <w:lang w:val="en-PL"/>
+        </w:rPr>
+        <w:t>lub</w:t>
+      </w:r>
+    </w:p>
+    <w:p>
+      <w:pPr>
+        <w:rPr>
+          <w:rFonts w:ascii="Courier New" w:hAnsi="Courier New" w:cs="Courier New"/>
+          <w:sz w:val="24"/>
+          <w:szCs w:val="24"/>
+          <w:lang w:val="en-PL"/>
+        </w:rPr>
+      </w:pPr>
+      <w:r>
+        <w:rPr>
+          <w:rFonts w:ascii="Courier New" w:hAnsi="Courier New" w:cs="Courier New"/>
+          <w:sz w:val="24"/>
+          <w:szCs w:val="24"/>
+          <w:lang w:val="en-PL"/>
+        </w:rPr>
+        <w:t>yarn install</w:t>
+      </w:r>
+    </w:p>
+    <w:p>
+      <w:pPr>
+        <w:rPr>
+          <w:sz w:val="24"/>
+          <w:szCs w:val="24"/>
+          <w:lang w:val="en-PL"/>
+        </w:rPr>
+      </w:pPr>
+      <w:r>
+        <w:rPr>
+          <w:sz w:val="24"/>
+          <w:szCs w:val="24"/>
+          <w:lang w:val="en-PL"/>
+        </w:rPr>
+        <w:t xml:space="preserve">Proces ten pobierze i zainstaluje biblioteki wymagane przez projekt, m.in. </w:t>
+      </w:r>
+      <w:r>
+        <w:rPr>
+          <w:b/>
+          <w:bCs/>
+          <w:sz w:val="24"/>
+          <w:szCs w:val="24"/>
+          <w:lang w:val="en-PL"/>
+        </w:rPr>
+        <w:t>Vue</w:t>
+      </w:r>
+      <w:r>
+        <w:rPr>
+          <w:sz w:val="24"/>
+          <w:szCs w:val="24"/>
+          <w:lang w:val="en-PL"/>
+        </w:rPr>
+        <w:t xml:space="preserve">, </w:t>
+      </w:r>
+      <w:r>
+        <w:rPr>
+          <w:b/>
+          <w:bCs/>
+          <w:sz w:val="24"/>
+          <w:szCs w:val="24"/>
+          <w:lang w:val="en-PL"/>
+        </w:rPr>
+        <w:t>Firebase</w:t>
+      </w:r>
+      <w:r>
+        <w:rPr>
+          <w:sz w:val="24"/>
+          <w:szCs w:val="24"/>
+          <w:lang w:val="en-PL"/>
+        </w:rPr>
+        <w:t xml:space="preserve">, </w:t>
+      </w:r>
+      <w:r>
+        <w:rPr>
+          <w:b/>
+          <w:bCs/>
+          <w:sz w:val="24"/>
+          <w:szCs w:val="24"/>
+          <w:lang w:val="en-PL"/>
+        </w:rPr>
+        <w:t>Pinia</w:t>
+      </w:r>
+      <w:r>
+        <w:rPr>
+          <w:sz w:val="24"/>
+          <w:szCs w:val="24"/>
+          <w:lang w:val="en-PL"/>
+        </w:rPr>
+        <w:t xml:space="preserve"> czy </w:t>
+      </w:r>
+      <w:r>
+        <w:rPr>
+          <w:b/>
+          <w:bCs/>
+          <w:sz w:val="24"/>
+          <w:szCs w:val="24"/>
+          <w:lang w:val="en-PL"/>
+        </w:rPr>
+        <w:t>Vite</w:t>
+      </w:r>
+      <w:r>
+        <w:rPr>
+          <w:sz w:val="24"/>
+          <w:szCs w:val="24"/>
+          <w:lang w:val="en-PL"/>
+        </w:rPr>
+        <w:t>.</w:t>
+      </w:r>
+    </w:p>
+    <w:p>
+      <w:pPr>
+        <w:pStyle w:val="Heading2"/>
         <w:rPr>
           <w:rFonts w:ascii="Times New Roman" w:hAnsi="Times New Roman" w:cs="Times New Roman"/>
           <w:b/>
@@ -8739,9 +10030,29 @@
           <w:color w:val="000000" w:themeColor="text1"/>
           <w:lang w:val="en-PL"/>
         </w:rPr>
-        <w:t>6.4 Konfiguracja Firebase</w:t>
-      </w:r>
-      <w:bookmarkEnd w:id="23"/>
+      </w:pPr>
+      <w:bookmarkStart w:id="28" w:name="_Toc194088160"/>
+      <w:r>
+        <w:rPr>
+          <w:rFonts w:ascii="Times New Roman" w:hAnsi="Times New Roman" w:cs="Times New Roman"/>
+          <w:b/>
+          <w:bCs/>
+          <w:color w:val="000000" w:themeColor="text1"/>
+          <w:lang w:val="en-PL"/>
+        </w:rPr>
+        <w:t>7</w:t>
+      </w:r>
+      <w:r>
+        <w:rPr>
+          <w:rFonts w:ascii="Times New Roman" w:hAnsi="Times New Roman" w:cs="Times New Roman"/>
+          <w:b/>
+          <w:bCs/>
+          <w:color w:val="000000" w:themeColor="text1"/>
+          <w:lang w:val="en-PL"/>
+        </w:rPr>
+        <w:t>.4 Konfiguracja Firebase</w:t>
+      </w:r>
+      <w:bookmarkEnd w:id="28"/>
     </w:p>
     <w:p>
       <w:pPr>
@@ -8773,7 +10084,7 @@
         </w:rPr>
         <w:t xml:space="preserve"> – Wejdź na </w:t>
       </w:r>
-      <w:hyperlink r:id="rId24" w:tgtFrame="_new" w:history="1">
+      <w:hyperlink r:id="rId28" w:tgtFrame="_new" w:history="1">
         <w:r>
           <w:rPr>
             <w:rStyle w:val="Hyperlink"/>
@@ -9252,7 +10563,7 @@
           <w:lang w:val="en-PL"/>
         </w:rPr>
       </w:pPr>
-      <w:bookmarkStart w:id="24" w:name="_Toc192701365"/>
+      <w:bookmarkStart w:id="29" w:name="_Toc194088161"/>
       <w:r>
         <w:rPr>
           <w:rFonts w:ascii="Times New Roman" w:hAnsi="Times New Roman" w:cs="Times New Roman"/>
@@ -9261,9 +10572,19 @@
           <w:color w:val="000000" w:themeColor="text1"/>
           <w:lang w:val="en-PL"/>
         </w:rPr>
-        <w:t>6.5 Konfiguracja Kolekcji w Firestore</w:t>
-      </w:r>
-      <w:bookmarkEnd w:id="24"/>
+        <w:t>7</w:t>
+      </w:r>
+      <w:r>
+        <w:rPr>
+          <w:rFonts w:ascii="Times New Roman" w:hAnsi="Times New Roman" w:cs="Times New Roman"/>
+          <w:b/>
+          <w:bCs/>
+          <w:color w:val="000000" w:themeColor="text1"/>
+          <w:lang w:val="en-PL"/>
+        </w:rPr>
+        <w:t>.5 Konfiguracja Kolekcji w Firestore</w:t>
+      </w:r>
+      <w:bookmarkEnd w:id="29"/>
     </w:p>
     <w:p>
       <w:pPr>
@@ -9415,7 +10736,7 @@
           <w:lang w:val="en-PL"/>
         </w:rPr>
       </w:pPr>
-      <w:bookmarkStart w:id="25" w:name="_Toc192701366"/>
+      <w:bookmarkStart w:id="30" w:name="_Toc194088162"/>
       <w:r>
         <w:rPr>
           <w:rFonts w:ascii="Times New Roman" w:hAnsi="Times New Roman" w:cs="Times New Roman"/>
@@ -9424,9 +10745,19 @@
           <w:color w:val="000000" w:themeColor="text1"/>
           <w:lang w:val="en-PL"/>
         </w:rPr>
-        <w:t>6.6 Uruchomienie Aplikacji</w:t>
-      </w:r>
-      <w:bookmarkEnd w:id="25"/>
+        <w:t>7</w:t>
+      </w:r>
+      <w:r>
+        <w:rPr>
+          <w:rFonts w:ascii="Times New Roman" w:hAnsi="Times New Roman" w:cs="Times New Roman"/>
+          <w:b/>
+          <w:bCs/>
+          <w:color w:val="000000" w:themeColor="text1"/>
+          <w:lang w:val="en-PL"/>
+        </w:rPr>
+        <w:t>.6 Uruchomienie Aplikacji</w:t>
+      </w:r>
+      <w:bookmarkEnd w:id="30"/>
     </w:p>
     <w:p>
       <w:pPr>
@@ -9594,7 +10925,7 @@
         </w:rPr>
         <w:br w:type="column"/>
       </w:r>
-      <w:bookmarkStart w:id="26" w:name="_Toc192701367"/>
+      <w:bookmarkStart w:id="31" w:name="_Toc194088163"/>
       <w:r>
         <w:rPr>
           <w:rFonts w:ascii="Times New Roman" w:hAnsi="Times New Roman" w:cs="Times New Roman"/>
@@ -9607,7 +10938,7 @@
         <w:lastRenderedPageBreak/>
         <w:t>Podsumowanie i Wnioski</w:t>
       </w:r>
-      <w:bookmarkEnd w:id="26"/>
+      <w:bookmarkEnd w:id="31"/>
     </w:p>
     <w:p>
       <w:pPr>
@@ -9927,8 +11258,8 @@
       </w:r>
     </w:p>
     <w:sectPr>
-      <w:headerReference w:type="default" r:id="rId25"/>
-      <w:footerReference w:type="default" r:id="rId26"/>
+      <w:headerReference w:type="default" r:id="rId29"/>
+      <w:footerReference w:type="default" r:id="rId30"/>
       <w:pgSz w:w="11906" w:h="16838"/>
       <w:pgMar w:top="1417" w:right="1417" w:bottom="1417" w:left="1417" w:header="708" w:footer="708" w:gutter="0"/>
       <w:cols w:space="708"/>
@@ -13262,9 +14593,9 @@
   </w:abstractNum>
   <w:abstractNum w:abstractNumId="26" w15:restartNumberingAfterBreak="0">
     <w:nsid w:val="3FBB1E38"/>
-    <w:multiLevelType w:val="hybridMultilevel"/>
-    <w:tmpl w:val="0F56DBD6"/>
-    <w:lvl w:ilvl="0" w:tplc="3CE23BB0">
+    <w:multiLevelType w:val="multilevel"/>
+    <w:tmpl w:val="59F8EA68"/>
+    <w:lvl w:ilvl="0">
       <w:start w:val="1"/>
       <w:numFmt w:val="decimal"/>
       <w:lvlText w:val="%1."/>
@@ -13276,77 +14607,125 @@
         <w:rFonts w:hint="default"/>
       </w:rPr>
     </w:lvl>
-    <w:lvl w:ilvl="1" w:tplc="08090019" w:tentative="1">
-      <w:start w:val="1"/>
-      <w:numFmt w:val="lowerLetter"/>
-      <w:lvlText w:val="%2."/>
-      <w:lvlJc w:val="left"/>
-      <w:pPr>
-        <w:ind w:left="1780" w:hanging="360"/>
-      </w:pPr>
-    </w:lvl>
-    <w:lvl w:ilvl="2" w:tplc="0809001B" w:tentative="1">
-      <w:start w:val="1"/>
-      <w:numFmt w:val="lowerRoman"/>
-      <w:lvlText w:val="%3."/>
-      <w:lvlJc w:val="right"/>
-      <w:pPr>
-        <w:ind w:left="2500" w:hanging="180"/>
-      </w:pPr>
-    </w:lvl>
-    <w:lvl w:ilvl="3" w:tplc="0809000F" w:tentative="1">
-      <w:start w:val="1"/>
-      <w:numFmt w:val="decimal"/>
-      <w:lvlText w:val="%4."/>
-      <w:lvlJc w:val="left"/>
-      <w:pPr>
-        <w:ind w:left="3220" w:hanging="360"/>
-      </w:pPr>
-    </w:lvl>
-    <w:lvl w:ilvl="4" w:tplc="08090019" w:tentative="1">
-      <w:start w:val="1"/>
-      <w:numFmt w:val="lowerLetter"/>
-      <w:lvlText w:val="%5."/>
-      <w:lvlJc w:val="left"/>
-      <w:pPr>
-        <w:ind w:left="3940" w:hanging="360"/>
-      </w:pPr>
-    </w:lvl>
-    <w:lvl w:ilvl="5" w:tplc="0809001B" w:tentative="1">
-      <w:start w:val="1"/>
-      <w:numFmt w:val="lowerRoman"/>
-      <w:lvlText w:val="%6."/>
-      <w:lvlJc w:val="right"/>
-      <w:pPr>
-        <w:ind w:left="4660" w:hanging="180"/>
-      </w:pPr>
-    </w:lvl>
-    <w:lvl w:ilvl="6" w:tplc="0809000F" w:tentative="1">
-      <w:start w:val="1"/>
-      <w:numFmt w:val="decimal"/>
-      <w:lvlText w:val="%7."/>
-      <w:lvlJc w:val="left"/>
-      <w:pPr>
-        <w:ind w:left="5380" w:hanging="360"/>
-      </w:pPr>
-    </w:lvl>
-    <w:lvl w:ilvl="7" w:tplc="08090019" w:tentative="1">
-      <w:start w:val="1"/>
-      <w:numFmt w:val="lowerLetter"/>
-      <w:lvlText w:val="%8."/>
-      <w:lvlJc w:val="left"/>
-      <w:pPr>
-        <w:ind w:left="6100" w:hanging="360"/>
-      </w:pPr>
-    </w:lvl>
-    <w:lvl w:ilvl="8" w:tplc="0809001B" w:tentative="1">
-      <w:start w:val="1"/>
-      <w:numFmt w:val="lowerRoman"/>
-      <w:lvlText w:val="%9."/>
-      <w:lvlJc w:val="right"/>
-      <w:pPr>
-        <w:ind w:left="6820" w:hanging="180"/>
-      </w:pPr>
+    <w:lvl w:ilvl="1">
+      <w:start w:val="1"/>
+      <w:numFmt w:val="decimal"/>
+      <w:isLgl/>
+      <w:lvlText w:val="%1.%2"/>
+      <w:lvlJc w:val="left"/>
+      <w:pPr>
+        <w:ind w:left="1040" w:hanging="360"/>
+      </w:pPr>
+      <w:rPr>
+        <w:rFonts w:eastAsiaTheme="majorEastAsia" w:hint="default"/>
+        <w:b/>
+        <w:color w:val="000000" w:themeColor="text1"/>
+      </w:rPr>
+    </w:lvl>
+    <w:lvl w:ilvl="2">
+      <w:start w:val="1"/>
+      <w:numFmt w:val="decimal"/>
+      <w:isLgl/>
+      <w:lvlText w:val="%1.%2.%3"/>
+      <w:lvlJc w:val="left"/>
+      <w:pPr>
+        <w:ind w:left="1400" w:hanging="720"/>
+      </w:pPr>
+      <w:rPr>
+        <w:rFonts w:eastAsiaTheme="majorEastAsia" w:hint="default"/>
+        <w:b/>
+        <w:color w:val="000000" w:themeColor="text1"/>
+      </w:rPr>
+    </w:lvl>
+    <w:lvl w:ilvl="3">
+      <w:start w:val="1"/>
+      <w:numFmt w:val="decimal"/>
+      <w:isLgl/>
+      <w:lvlText w:val="%1.%2.%3.%4"/>
+      <w:lvlJc w:val="left"/>
+      <w:pPr>
+        <w:ind w:left="1400" w:hanging="720"/>
+      </w:pPr>
+      <w:rPr>
+        <w:rFonts w:eastAsiaTheme="majorEastAsia" w:hint="default"/>
+        <w:b/>
+        <w:color w:val="000000" w:themeColor="text1"/>
+      </w:rPr>
+    </w:lvl>
+    <w:lvl w:ilvl="4">
+      <w:start w:val="1"/>
+      <w:numFmt w:val="decimal"/>
+      <w:isLgl/>
+      <w:lvlText w:val="%1.%2.%3.%4.%5"/>
+      <w:lvlJc w:val="left"/>
+      <w:pPr>
+        <w:ind w:left="1760" w:hanging="1080"/>
+      </w:pPr>
+      <w:rPr>
+        <w:rFonts w:eastAsiaTheme="majorEastAsia" w:hint="default"/>
+        <w:b/>
+        <w:color w:val="000000" w:themeColor="text1"/>
+      </w:rPr>
+    </w:lvl>
+    <w:lvl w:ilvl="5">
+      <w:start w:val="1"/>
+      <w:numFmt w:val="decimal"/>
+      <w:isLgl/>
+      <w:lvlText w:val="%1.%2.%3.%4.%5.%6"/>
+      <w:lvlJc w:val="left"/>
+      <w:pPr>
+        <w:ind w:left="1760" w:hanging="1080"/>
+      </w:pPr>
+      <w:rPr>
+        <w:rFonts w:eastAsiaTheme="majorEastAsia" w:hint="default"/>
+        <w:b/>
+        <w:color w:val="000000" w:themeColor="text1"/>
+      </w:rPr>
+    </w:lvl>
+    <w:lvl w:ilvl="6">
+      <w:start w:val="1"/>
+      <w:numFmt w:val="decimal"/>
+      <w:isLgl/>
+      <w:lvlText w:val="%1.%2.%3.%4.%5.%6.%7"/>
+      <w:lvlJc w:val="left"/>
+      <w:pPr>
+        <w:ind w:left="2120" w:hanging="1440"/>
+      </w:pPr>
+      <w:rPr>
+        <w:rFonts w:eastAsiaTheme="majorEastAsia" w:hint="default"/>
+        <w:b/>
+        <w:color w:val="000000" w:themeColor="text1"/>
+      </w:rPr>
+    </w:lvl>
+    <w:lvl w:ilvl="7">
+      <w:start w:val="1"/>
+      <w:numFmt w:val="decimal"/>
+      <w:isLgl/>
+      <w:lvlText w:val="%1.%2.%3.%4.%5.%6.%7.%8"/>
+      <w:lvlJc w:val="left"/>
+      <w:pPr>
+        <w:ind w:left="2120" w:hanging="1440"/>
+      </w:pPr>
+      <w:rPr>
+        <w:rFonts w:eastAsiaTheme="majorEastAsia" w:hint="default"/>
+        <w:b/>
+        <w:color w:val="000000" w:themeColor="text1"/>
+      </w:rPr>
+    </w:lvl>
+    <w:lvl w:ilvl="8">
+      <w:start w:val="1"/>
+      <w:numFmt w:val="decimal"/>
+      <w:isLgl/>
+      <w:lvlText w:val="%1.%2.%3.%4.%5.%6.%7.%8.%9"/>
+      <w:lvlJc w:val="left"/>
+      <w:pPr>
+        <w:ind w:left="2480" w:hanging="1800"/>
+      </w:pPr>
+      <w:rPr>
+        <w:rFonts w:eastAsiaTheme="majorEastAsia" w:hint="default"/>
+        <w:b/>
+        <w:color w:val="000000" w:themeColor="text1"/>
+      </w:rPr>
     </w:lvl>
   </w:abstractNum>
   <w:abstractNum w:abstractNumId="27" w15:restartNumberingAfterBreak="0">
@@ -13874,6 +15253,119 @@
     </w:lvl>
   </w:abstractNum>
   <w:abstractNum w:abstractNumId="31" w15:restartNumberingAfterBreak="0">
+    <w:nsid w:val="4D7F5854"/>
+    <w:multiLevelType w:val="multilevel"/>
+    <w:tmpl w:val="A76C6056"/>
+    <w:lvl w:ilvl="0">
+      <w:start w:val="5"/>
+      <w:numFmt w:val="decimal"/>
+      <w:lvlText w:val="%1."/>
+      <w:lvlJc w:val="left"/>
+      <w:pPr>
+        <w:tabs>
+          <w:tab w:val="num" w:pos="720"/>
+        </w:tabs>
+        <w:ind w:left="720" w:hanging="360"/>
+      </w:pPr>
+    </w:lvl>
+    <w:lvl w:ilvl="1" w:tentative="1">
+      <w:start w:val="1"/>
+      <w:numFmt w:val="decimal"/>
+      <w:lvlText w:val="%2."/>
+      <w:lvlJc w:val="left"/>
+      <w:pPr>
+        <w:tabs>
+          <w:tab w:val="num" w:pos="1440"/>
+        </w:tabs>
+        <w:ind w:left="1440" w:hanging="360"/>
+      </w:pPr>
+    </w:lvl>
+    <w:lvl w:ilvl="2" w:tentative="1">
+      <w:start w:val="1"/>
+      <w:numFmt w:val="decimal"/>
+      <w:lvlText w:val="%3."/>
+      <w:lvlJc w:val="left"/>
+      <w:pPr>
+        <w:tabs>
+          <w:tab w:val="num" w:pos="2160"/>
+        </w:tabs>
+        <w:ind w:left="2160" w:hanging="360"/>
+      </w:pPr>
+    </w:lvl>
+    <w:lvl w:ilvl="3" w:tentative="1">
+      <w:start w:val="1"/>
+      <w:numFmt w:val="decimal"/>
+      <w:lvlText w:val="%4."/>
+      <w:lvlJc w:val="left"/>
+      <w:pPr>
+        <w:tabs>
+          <w:tab w:val="num" w:pos="2880"/>
+        </w:tabs>
+        <w:ind w:left="2880" w:hanging="360"/>
+      </w:pPr>
+    </w:lvl>
+    <w:lvl w:ilvl="4" w:tentative="1">
+      <w:start w:val="1"/>
+      <w:numFmt w:val="decimal"/>
+      <w:lvlText w:val="%5."/>
+      <w:lvlJc w:val="left"/>
+      <w:pPr>
+        <w:tabs>
+          <w:tab w:val="num" w:pos="3600"/>
+        </w:tabs>
+        <w:ind w:left="3600" w:hanging="360"/>
+      </w:pPr>
+    </w:lvl>
+    <w:lvl w:ilvl="5" w:tentative="1">
+      <w:start w:val="1"/>
+      <w:numFmt w:val="decimal"/>
+      <w:lvlText w:val="%6."/>
+      <w:lvlJc w:val="left"/>
+      <w:pPr>
+        <w:tabs>
+          <w:tab w:val="num" w:pos="4320"/>
+        </w:tabs>
+        <w:ind w:left="4320" w:hanging="360"/>
+      </w:pPr>
+    </w:lvl>
+    <w:lvl w:ilvl="6" w:tentative="1">
+      <w:start w:val="1"/>
+      <w:numFmt w:val="decimal"/>
+      <w:lvlText w:val="%7."/>
+      <w:lvlJc w:val="left"/>
+      <w:pPr>
+        <w:tabs>
+          <w:tab w:val="num" w:pos="5040"/>
+        </w:tabs>
+        <w:ind w:left="5040" w:hanging="360"/>
+      </w:pPr>
+    </w:lvl>
+    <w:lvl w:ilvl="7" w:tentative="1">
+      <w:start w:val="1"/>
+      <w:numFmt w:val="decimal"/>
+      <w:lvlText w:val="%8."/>
+      <w:lvlJc w:val="left"/>
+      <w:pPr>
+        <w:tabs>
+          <w:tab w:val="num" w:pos="5760"/>
+        </w:tabs>
+        <w:ind w:left="5760" w:hanging="360"/>
+      </w:pPr>
+    </w:lvl>
+    <w:lvl w:ilvl="8" w:tentative="1">
+      <w:start w:val="1"/>
+      <w:numFmt w:val="decimal"/>
+      <w:lvlText w:val="%9."/>
+      <w:lvlJc w:val="left"/>
+      <w:pPr>
+        <w:tabs>
+          <w:tab w:val="num" w:pos="6480"/>
+        </w:tabs>
+        <w:ind w:left="6480" w:hanging="360"/>
+      </w:pPr>
+    </w:lvl>
+  </w:abstractNum>
+  <w:abstractNum w:abstractNumId="32" w15:restartNumberingAfterBreak="0">
     <w:nsid w:val="5041135B"/>
     <w:multiLevelType w:val="multilevel"/>
     <w:tmpl w:val="61268084"/>
@@ -14022,7 +15514,7 @@
       </w:rPr>
     </w:lvl>
   </w:abstractNum>
-  <w:abstractNum w:abstractNumId="32" w15:restartNumberingAfterBreak="0">
+  <w:abstractNum w:abstractNumId="33" w15:restartNumberingAfterBreak="0">
     <w:nsid w:val="51434B2D"/>
     <w:multiLevelType w:val="multilevel"/>
     <w:tmpl w:val="1C2E85EE"/>
@@ -14135,7 +15627,7 @@
       </w:pPr>
     </w:lvl>
   </w:abstractNum>
-  <w:abstractNum w:abstractNumId="33" w15:restartNumberingAfterBreak="0">
+  <w:abstractNum w:abstractNumId="34" w15:restartNumberingAfterBreak="0">
     <w:nsid w:val="515F6246"/>
     <w:multiLevelType w:val="hybridMultilevel"/>
     <w:tmpl w:val="B42A5B2C"/>
@@ -14248,7 +15740,7 @@
       </w:rPr>
     </w:lvl>
   </w:abstractNum>
-  <w:abstractNum w:abstractNumId="34" w15:restartNumberingAfterBreak="0">
+  <w:abstractNum w:abstractNumId="35" w15:restartNumberingAfterBreak="0">
     <w:nsid w:val="5367607D"/>
     <w:multiLevelType w:val="multilevel"/>
     <w:tmpl w:val="E9F604C0"/>
@@ -14365,7 +15857,7 @@
       </w:pPr>
     </w:lvl>
   </w:abstractNum>
-  <w:abstractNum w:abstractNumId="35" w15:restartNumberingAfterBreak="0">
+  <w:abstractNum w:abstractNumId="36" w15:restartNumberingAfterBreak="0">
     <w:nsid w:val="545041C0"/>
     <w:multiLevelType w:val="hybridMultilevel"/>
     <w:tmpl w:val="5FC8FE92"/>
@@ -14478,7 +15970,7 @@
       </w:rPr>
     </w:lvl>
   </w:abstractNum>
-  <w:abstractNum w:abstractNumId="36" w15:restartNumberingAfterBreak="0">
+  <w:abstractNum w:abstractNumId="37" w15:restartNumberingAfterBreak="0">
     <w:nsid w:val="5544583E"/>
     <w:multiLevelType w:val="multilevel"/>
     <w:tmpl w:val="1DB03364"/>
@@ -14627,7 +16119,7 @@
       </w:rPr>
     </w:lvl>
   </w:abstractNum>
-  <w:abstractNum w:abstractNumId="37" w15:restartNumberingAfterBreak="0">
+  <w:abstractNum w:abstractNumId="38" w15:restartNumberingAfterBreak="0">
     <w:nsid w:val="57F10B05"/>
     <w:multiLevelType w:val="multilevel"/>
     <w:tmpl w:val="C95C8576"/>
@@ -14776,7 +16268,7 @@
       </w:rPr>
     </w:lvl>
   </w:abstractNum>
-  <w:abstractNum w:abstractNumId="38" w15:restartNumberingAfterBreak="0">
+  <w:abstractNum w:abstractNumId="39" w15:restartNumberingAfterBreak="0">
     <w:nsid w:val="5858701C"/>
     <w:multiLevelType w:val="multilevel"/>
     <w:tmpl w:val="6EBED1D2"/>
@@ -14893,7 +16385,7 @@
       </w:pPr>
     </w:lvl>
   </w:abstractNum>
-  <w:abstractNum w:abstractNumId="39" w15:restartNumberingAfterBreak="0">
+  <w:abstractNum w:abstractNumId="40" w15:restartNumberingAfterBreak="0">
     <w:nsid w:val="5AE41CEE"/>
     <w:multiLevelType w:val="hybridMultilevel"/>
     <w:tmpl w:val="0D34D4B6"/>
@@ -15006,7 +16498,7 @@
       </w:rPr>
     </w:lvl>
   </w:abstractNum>
-  <w:abstractNum w:abstractNumId="40" w15:restartNumberingAfterBreak="0">
+  <w:abstractNum w:abstractNumId="41" w15:restartNumberingAfterBreak="0">
     <w:nsid w:val="5BCD1B82"/>
     <w:multiLevelType w:val="multilevel"/>
     <w:tmpl w:val="02F0FC5E"/>
@@ -15155,7 +16647,7 @@
       </w:rPr>
     </w:lvl>
   </w:abstractNum>
-  <w:abstractNum w:abstractNumId="41" w15:restartNumberingAfterBreak="0">
+  <w:abstractNum w:abstractNumId="42" w15:restartNumberingAfterBreak="0">
     <w:nsid w:val="5CCA6F59"/>
     <w:multiLevelType w:val="multilevel"/>
     <w:tmpl w:val="4D1ED8B0"/>
@@ -15268,7 +16760,7 @@
       </w:pPr>
     </w:lvl>
   </w:abstractNum>
-  <w:abstractNum w:abstractNumId="42" w15:restartNumberingAfterBreak="0">
+  <w:abstractNum w:abstractNumId="43" w15:restartNumberingAfterBreak="0">
     <w:nsid w:val="60212279"/>
     <w:multiLevelType w:val="hybridMultilevel"/>
     <w:tmpl w:val="19484562"/>
@@ -15357,7 +16849,7 @@
       </w:pPr>
     </w:lvl>
   </w:abstractNum>
-  <w:abstractNum w:abstractNumId="43" w15:restartNumberingAfterBreak="0">
+  <w:abstractNum w:abstractNumId="44" w15:restartNumberingAfterBreak="0">
     <w:nsid w:val="605C7532"/>
     <w:multiLevelType w:val="multilevel"/>
     <w:tmpl w:val="BFD861FA"/>
@@ -15506,7 +16998,7 @@
       </w:rPr>
     </w:lvl>
   </w:abstractNum>
-  <w:abstractNum w:abstractNumId="44" w15:restartNumberingAfterBreak="0">
+  <w:abstractNum w:abstractNumId="45" w15:restartNumberingAfterBreak="0">
     <w:nsid w:val="67422416"/>
     <w:multiLevelType w:val="multilevel"/>
     <w:tmpl w:val="3830F1F8"/>
@@ -15655,7 +17147,7 @@
       </w:rPr>
     </w:lvl>
   </w:abstractNum>
-  <w:abstractNum w:abstractNumId="45" w15:restartNumberingAfterBreak="0">
+  <w:abstractNum w:abstractNumId="46" w15:restartNumberingAfterBreak="0">
     <w:nsid w:val="68736333"/>
     <w:multiLevelType w:val="multilevel"/>
     <w:tmpl w:val="AC90907A"/>
@@ -15772,7 +17264,7 @@
       </w:pPr>
     </w:lvl>
   </w:abstractNum>
-  <w:abstractNum w:abstractNumId="46" w15:restartNumberingAfterBreak="0">
+  <w:abstractNum w:abstractNumId="47" w15:restartNumberingAfterBreak="0">
     <w:nsid w:val="6AE650D3"/>
     <w:multiLevelType w:val="hybridMultilevel"/>
     <w:tmpl w:val="E29E67EE"/>
@@ -15885,7 +17377,7 @@
       </w:rPr>
     </w:lvl>
   </w:abstractNum>
-  <w:abstractNum w:abstractNumId="47" w15:restartNumberingAfterBreak="0">
+  <w:abstractNum w:abstractNumId="48" w15:restartNumberingAfterBreak="0">
     <w:nsid w:val="6CA259F1"/>
     <w:multiLevelType w:val="multilevel"/>
     <w:tmpl w:val="4D1ED8B0"/>
@@ -15999,7 +17491,7 @@
       </w:pPr>
     </w:lvl>
   </w:abstractNum>
-  <w:abstractNum w:abstractNumId="48" w15:restartNumberingAfterBreak="0">
+  <w:abstractNum w:abstractNumId="49" w15:restartNumberingAfterBreak="0">
     <w:nsid w:val="6D64767E"/>
     <w:multiLevelType w:val="multilevel"/>
     <w:tmpl w:val="F14C97EC"/>
@@ -16119,7 +17611,7 @@
       </w:pPr>
     </w:lvl>
   </w:abstractNum>
-  <w:abstractNum w:abstractNumId="49" w15:restartNumberingAfterBreak="0">
+  <w:abstractNum w:abstractNumId="50" w15:restartNumberingAfterBreak="0">
     <w:nsid w:val="6E7F4171"/>
     <w:multiLevelType w:val="multilevel"/>
     <w:tmpl w:val="A3268DC6"/>
@@ -16268,7 +17760,7 @@
       </w:rPr>
     </w:lvl>
   </w:abstractNum>
-  <w:abstractNum w:abstractNumId="50" w15:restartNumberingAfterBreak="0">
+  <w:abstractNum w:abstractNumId="51" w15:restartNumberingAfterBreak="0">
     <w:nsid w:val="706053BD"/>
     <w:multiLevelType w:val="hybridMultilevel"/>
     <w:tmpl w:val="A3ACAE90"/>
@@ -16354,7 +17846,7 @@
       </w:pPr>
     </w:lvl>
   </w:abstractNum>
-  <w:abstractNum w:abstractNumId="51" w15:restartNumberingAfterBreak="0">
+  <w:abstractNum w:abstractNumId="52" w15:restartNumberingAfterBreak="0">
     <w:nsid w:val="72E1019E"/>
     <w:multiLevelType w:val="multilevel"/>
     <w:tmpl w:val="4D1ED8B0"/>
@@ -16468,7 +17960,7 @@
       </w:pPr>
     </w:lvl>
   </w:abstractNum>
-  <w:abstractNum w:abstractNumId="52" w15:restartNumberingAfterBreak="0">
+  <w:abstractNum w:abstractNumId="53" w15:restartNumberingAfterBreak="0">
     <w:nsid w:val="73E5699F"/>
     <w:multiLevelType w:val="multilevel"/>
     <w:tmpl w:val="9C32B6B6"/>
@@ -16585,7 +18077,7 @@
       </w:pPr>
     </w:lvl>
   </w:abstractNum>
-  <w:abstractNum w:abstractNumId="53" w15:restartNumberingAfterBreak="0">
+  <w:abstractNum w:abstractNumId="54" w15:restartNumberingAfterBreak="0">
     <w:nsid w:val="79EF24B0"/>
     <w:multiLevelType w:val="hybridMultilevel"/>
     <w:tmpl w:val="4BB0F622"/>
@@ -16698,7 +18190,7 @@
       </w:rPr>
     </w:lvl>
   </w:abstractNum>
-  <w:abstractNum w:abstractNumId="54" w15:restartNumberingAfterBreak="0">
+  <w:abstractNum w:abstractNumId="55" w15:restartNumberingAfterBreak="0">
     <w:nsid w:val="7B88600D"/>
     <w:multiLevelType w:val="multilevel"/>
     <w:tmpl w:val="3BB84CF8"/>
@@ -16847,7 +18339,7 @@
       </w:rPr>
     </w:lvl>
   </w:abstractNum>
-  <w:abstractNum w:abstractNumId="55" w15:restartNumberingAfterBreak="0">
+  <w:abstractNum w:abstractNumId="56" w15:restartNumberingAfterBreak="0">
     <w:nsid w:val="7D8526A0"/>
     <w:multiLevelType w:val="multilevel"/>
     <w:tmpl w:val="4D1ED8B0"/>
@@ -16961,7 +18453,7 @@
       </w:pPr>
     </w:lvl>
   </w:abstractNum>
-  <w:abstractNum w:abstractNumId="56" w15:restartNumberingAfterBreak="0">
+  <w:abstractNum w:abstractNumId="57" w15:restartNumberingAfterBreak="0">
     <w:nsid w:val="7D987719"/>
     <w:multiLevelType w:val="multilevel"/>
     <w:tmpl w:val="7A72F51E"/>
@@ -17110,7 +18602,7 @@
       </w:rPr>
     </w:lvl>
   </w:abstractNum>
-  <w:abstractNum w:abstractNumId="57" w15:restartNumberingAfterBreak="0">
+  <w:abstractNum w:abstractNumId="58" w15:restartNumberingAfterBreak="0">
     <w:nsid w:val="7FFA6B8E"/>
     <w:multiLevelType w:val="multilevel"/>
     <w:tmpl w:val="E078F60C"/>
@@ -17260,10 +18752,10 @@
     </w:lvl>
   </w:abstractNum>
   <w:num w:numId="1" w16cid:durableId="1388529173">
-    <w:abstractNumId w:val="33"/>
+    <w:abstractNumId w:val="34"/>
   </w:num>
   <w:num w:numId="2" w16cid:durableId="513036789">
-    <w:abstractNumId w:val="44"/>
+    <w:abstractNumId w:val="45"/>
   </w:num>
   <w:num w:numId="3" w16cid:durableId="864752757">
     <w:abstractNumId w:val="8"/>
@@ -17275,16 +18767,16 @@
     <w:abstractNumId w:val="1"/>
   </w:num>
   <w:num w:numId="6" w16cid:durableId="654601637">
-    <w:abstractNumId w:val="56"/>
+    <w:abstractNumId w:val="57"/>
   </w:num>
   <w:num w:numId="7" w16cid:durableId="1610235131">
+    <w:abstractNumId w:val="38"/>
+  </w:num>
+  <w:num w:numId="8" w16cid:durableId="1990551271">
     <w:abstractNumId w:val="37"/>
   </w:num>
-  <w:num w:numId="8" w16cid:durableId="1990551271">
-    <w:abstractNumId w:val="36"/>
-  </w:num>
   <w:num w:numId="9" w16cid:durableId="378363910">
-    <w:abstractNumId w:val="54"/>
+    <w:abstractNumId w:val="55"/>
   </w:num>
   <w:num w:numId="10" w16cid:durableId="36245698">
     <w:abstractNumId w:val="28"/>
@@ -17296,25 +18788,25 @@
     <w:abstractNumId w:val="29"/>
   </w:num>
   <w:num w:numId="13" w16cid:durableId="1833984193">
-    <w:abstractNumId w:val="48"/>
+    <w:abstractNumId w:val="49"/>
   </w:num>
   <w:num w:numId="14" w16cid:durableId="1179126716">
+    <w:abstractNumId w:val="36"/>
+  </w:num>
+  <w:num w:numId="15" w16cid:durableId="1859659084">
+    <w:abstractNumId w:val="42"/>
+  </w:num>
+  <w:num w:numId="16" w16cid:durableId="1560435217">
     <w:abstractNumId w:val="35"/>
   </w:num>
-  <w:num w:numId="15" w16cid:durableId="1859659084">
-    <w:abstractNumId w:val="41"/>
-  </w:num>
-  <w:num w:numId="16" w16cid:durableId="1560435217">
-    <w:abstractNumId w:val="34"/>
-  </w:num>
   <w:num w:numId="17" w16cid:durableId="324745874">
-    <w:abstractNumId w:val="38"/>
+    <w:abstractNumId w:val="39"/>
   </w:num>
   <w:num w:numId="18" w16cid:durableId="1765228351">
     <w:abstractNumId w:val="10"/>
   </w:num>
   <w:num w:numId="19" w16cid:durableId="1210728442">
-    <w:abstractNumId w:val="32"/>
+    <w:abstractNumId w:val="33"/>
   </w:num>
   <w:num w:numId="20" w16cid:durableId="1243373603">
     <w:abstractNumId w:val="5"/>
@@ -17323,10 +18815,10 @@
     <w:abstractNumId w:val="22"/>
   </w:num>
   <w:num w:numId="22" w16cid:durableId="2026638931">
-    <w:abstractNumId w:val="47"/>
+    <w:abstractNumId w:val="48"/>
   </w:num>
   <w:num w:numId="23" w16cid:durableId="678313856">
-    <w:abstractNumId w:val="51"/>
+    <w:abstractNumId w:val="52"/>
   </w:num>
   <w:num w:numId="24" w16cid:durableId="120997442">
     <w:abstractNumId w:val="9"/>
@@ -17338,7 +18830,7 @@
     <w:abstractNumId w:val="12"/>
   </w:num>
   <w:num w:numId="27" w16cid:durableId="1787120545">
-    <w:abstractNumId w:val="55"/>
+    <w:abstractNumId w:val="56"/>
   </w:num>
   <w:num w:numId="28" w16cid:durableId="1003625285">
     <w:abstractNumId w:val="13"/>
@@ -17347,13 +18839,13 @@
     <w:abstractNumId w:val="11"/>
   </w:num>
   <w:num w:numId="30" w16cid:durableId="1326475336">
-    <w:abstractNumId w:val="52"/>
+    <w:abstractNumId w:val="53"/>
   </w:num>
   <w:num w:numId="31" w16cid:durableId="707606726">
     <w:abstractNumId w:val="30"/>
   </w:num>
   <w:num w:numId="32" w16cid:durableId="1914510833">
-    <w:abstractNumId w:val="50"/>
+    <w:abstractNumId w:val="51"/>
   </w:num>
   <w:num w:numId="33" w16cid:durableId="1024482888">
     <w:abstractNumId w:val="14"/>
@@ -17362,13 +18854,13 @@
     <w:abstractNumId w:val="16"/>
   </w:num>
   <w:num w:numId="35" w16cid:durableId="1930846827">
-    <w:abstractNumId w:val="53"/>
+    <w:abstractNumId w:val="54"/>
   </w:num>
   <w:num w:numId="36" w16cid:durableId="1638300646">
-    <w:abstractNumId w:val="46"/>
+    <w:abstractNumId w:val="47"/>
   </w:num>
   <w:num w:numId="37" w16cid:durableId="511719860">
-    <w:abstractNumId w:val="39"/>
+    <w:abstractNumId w:val="40"/>
   </w:num>
   <w:num w:numId="38" w16cid:durableId="1632782999">
     <w:abstractNumId w:val="24"/>
@@ -17377,22 +18869,22 @@
     <w:abstractNumId w:val="15"/>
   </w:num>
   <w:num w:numId="40" w16cid:durableId="812915340">
-    <w:abstractNumId w:val="42"/>
+    <w:abstractNumId w:val="43"/>
   </w:num>
   <w:num w:numId="41" w16cid:durableId="762141092">
     <w:abstractNumId w:val="26"/>
   </w:num>
   <w:num w:numId="42" w16cid:durableId="270281236">
-    <w:abstractNumId w:val="43"/>
+    <w:abstractNumId w:val="44"/>
   </w:num>
   <w:num w:numId="43" w16cid:durableId="2142771766">
     <w:abstractNumId w:val="23"/>
   </w:num>
   <w:num w:numId="44" w16cid:durableId="1624191732">
-    <w:abstractNumId w:val="31"/>
+    <w:abstractNumId w:val="32"/>
   </w:num>
   <w:num w:numId="45" w16cid:durableId="78869585">
-    <w:abstractNumId w:val="45"/>
+    <w:abstractNumId w:val="46"/>
   </w:num>
   <w:num w:numId="46" w16cid:durableId="545721582">
     <w:abstractNumId w:val="4"/>
@@ -17410,7 +18902,7 @@
     <w:abstractNumId w:val="18"/>
   </w:num>
   <w:num w:numId="51" w16cid:durableId="626858780">
-    <w:abstractNumId w:val="49"/>
+    <w:abstractNumId w:val="50"/>
   </w:num>
   <w:num w:numId="52" w16cid:durableId="507869096">
     <w:abstractNumId w:val="27"/>
@@ -17419,7 +18911,7 @@
     <w:abstractNumId w:val="19"/>
   </w:num>
   <w:num w:numId="54" w16cid:durableId="313607165">
-    <w:abstractNumId w:val="40"/>
+    <w:abstractNumId w:val="41"/>
   </w:num>
   <w:num w:numId="55" w16cid:durableId="2106458878">
     <w:abstractNumId w:val="17"/>
@@ -17431,7 +18923,10 @@
     <w:abstractNumId w:val="6"/>
   </w:num>
   <w:num w:numId="58" w16cid:durableId="1747074088">
-    <w:abstractNumId w:val="57"/>
+    <w:abstractNumId w:val="58"/>
+  </w:num>
+  <w:num w:numId="59" w16cid:durableId="217514492">
+    <w:abstractNumId w:val="31"/>
   </w:num>
   <w:numIdMacAtCleanup w:val="31"/>
 </w:numbering>
@@ -17936,6 +19431,7 @@
   <w:style w:type="character" w:default="1" w:styleId="DefaultParagraphFont">
     <w:name w:val="Default Paragraph Font"/>
     <w:uiPriority w:val="1"/>
+    <w:semiHidden/>
     <w:unhideWhenUsed/>
   </w:style>
   <w:style w:type="table" w:default="1" w:styleId="TableNormal">
@@ -18346,6 +19842,19 @@
       <w:shd w:val="clear" w:color="auto" w:fill="E1DFDD"/>
     </w:rPr>
   </w:style>
+  <w:style w:type="character" w:styleId="HTMLCode">
+    <w:name w:val="HTML Code"/>
+    <w:basedOn w:val="DefaultParagraphFont"/>
+    <w:uiPriority w:val="99"/>
+    <w:semiHidden/>
+    <w:unhideWhenUsed/>
+    <w:rsid w:val="001F3C1F"/>
+    <w:rPr>
+      <w:rFonts w:ascii="Courier New" w:eastAsia="Times New Roman" w:hAnsi="Courier New" w:cs="Courier New"/>
+      <w:sz w:val="20"/>
+      <w:szCs w:val="20"/>
+    </w:rPr>
+  </w:style>
 </w:styles>
 </file>
 
@@ -18611,18 +20120,6 @@
 </file>
 
 <file path=customXml/item1.xml><?xml version="1.0" encoding="utf-8"?>
-<p:properties xmlns:p="http://schemas.microsoft.com/office/2006/metadata/properties" xmlns:xsi="http://www.w3.org/2001/XMLSchema-instance" xmlns:pc="http://schemas.microsoft.com/office/infopath/2007/PartnerControls">
-  <documentManagement>
-    <ReferenceId xmlns="7a339b76-233f-4ccd-9a6a-61b8c70fbff9" xsi:nil="true"/>
-    <TaxCatchAll xmlns="e258c71e-062d-4dfa-85a2-8e49c821f68c" xsi:nil="true"/>
-    <lcf76f155ced4ddcb4097134ff3c332f xmlns="7a339b76-233f-4ccd-9a6a-61b8c70fbff9">
-      <Terms xmlns="http://schemas.microsoft.com/office/infopath/2007/PartnerControls"/>
-    </lcf76f155ced4ddcb4097134ff3c332f>
-  </documentManagement>
-</p:properties>
-</file>
-
-<file path=customXml/item2.xml><?xml version="1.0" encoding="utf-8"?>
 <ct:contentTypeSchema xmlns:ct="http://schemas.microsoft.com/office/2006/metadata/contentType" xmlns:ma="http://schemas.microsoft.com/office/2006/metadata/properties/metaAttributes" ct:_="" ma:_="" ma:contentTypeName="Document" ma:contentTypeID="0x0101004F89E108FA21AE449668647144FE6A06" ma:contentTypeVersion="12" ma:contentTypeDescription="Create a new document." ma:contentTypeScope="" ma:versionID="a04774d1a92cee011e343d5f0ed786dc">
   <xsd:schema xmlns:xsd="http://www.w3.org/2001/XMLSchema" xmlns:xs="http://www.w3.org/2001/XMLSchema" xmlns:p="http://schemas.microsoft.com/office/2006/metadata/properties" xmlns:ns2="7a339b76-233f-4ccd-9a6a-61b8c70fbff9" xmlns:ns3="e258c71e-062d-4dfa-85a2-8e49c821f68c" targetNamespace="http://schemas.microsoft.com/office/2006/metadata/properties" ma:root="true" ma:fieldsID="8c63c6b8b712bcf383eb3b8b3fc8e4ba" ns2:_="" ns3:_="">
     <xsd:import namespace="7a339b76-233f-4ccd-9a6a-61b8c70fbff9"/>
@@ -18823,11 +20320,19 @@
 </ct:contentTypeSchema>
 </file>
 
-<file path=customXml/item3.xml><?xml version="1.0" encoding="utf-8"?>
-<b:Sources xmlns:b="http://schemas.openxmlformats.org/officeDocument/2006/bibliography" xmlns="http://schemas.openxmlformats.org/officeDocument/2006/bibliography" SelectedStyle="\APASixthEditionOfficeOnline.xsl" StyleName="APA" Version="6"/>
+<file path=customXml/item2.xml><?xml version="1.0" encoding="utf-8"?>
+<p:properties xmlns:p="http://schemas.microsoft.com/office/2006/metadata/properties" xmlns:xsi="http://www.w3.org/2001/XMLSchema-instance" xmlns:pc="http://schemas.microsoft.com/office/infopath/2007/PartnerControls">
+  <documentManagement>
+    <ReferenceId xmlns="7a339b76-233f-4ccd-9a6a-61b8c70fbff9" xsi:nil="true"/>
+    <TaxCatchAll xmlns="e258c71e-062d-4dfa-85a2-8e49c821f68c" xsi:nil="true"/>
+    <lcf76f155ced4ddcb4097134ff3c332f xmlns="7a339b76-233f-4ccd-9a6a-61b8c70fbff9">
+      <Terms xmlns="http://schemas.microsoft.com/office/infopath/2007/PartnerControls"/>
+    </lcf76f155ced4ddcb4097134ff3c332f>
+  </documentManagement>
+</p:properties>
 </file>
 
-<file path=customXml/item4.xml><?xml version="1.0" encoding="utf-8"?>
+<file path=customXml/item3.xml><?xml version="1.0" encoding="utf-8"?>
 <?mso-contentType ?>
 <FormTemplates xmlns="http://schemas.microsoft.com/sharepoint/v3/contenttype/forms">
   <Display>DocumentLibraryForm</Display>
@@ -18836,18 +20341,11 @@
 </FormTemplates>
 </file>
 
-<file path=customXml/itemProps1.xml><?xml version="1.0" encoding="utf-8"?>
-<ds:datastoreItem xmlns:ds="http://schemas.openxmlformats.org/officeDocument/2006/customXml" ds:itemID="{19FB44E0-D41B-48B7-BA3C-386162A7ED2A}">
-  <ds:schemaRefs>
-    <ds:schemaRef ds:uri="http://schemas.microsoft.com/office/2006/metadata/properties"/>
-    <ds:schemaRef ds:uri="http://schemas.microsoft.com/office/infopath/2007/PartnerControls"/>
-    <ds:schemaRef ds:uri="7a339b76-233f-4ccd-9a6a-61b8c70fbff9"/>
-    <ds:schemaRef ds:uri="e258c71e-062d-4dfa-85a2-8e49c821f68c"/>
-  </ds:schemaRefs>
-</ds:datastoreItem>
+<file path=customXml/item4.xml><?xml version="1.0" encoding="utf-8"?>
+<b:Sources xmlns:b="http://schemas.openxmlformats.org/officeDocument/2006/bibliography" xmlns="http://schemas.openxmlformats.org/officeDocument/2006/bibliography" SelectedStyle="\APASixthEditionOfficeOnline.xsl" StyleName="APA" Version="6"/>
 </file>
 
-<file path=customXml/itemProps2.xml><?xml version="1.0" encoding="utf-8"?>
+<file path=customXml/itemProps1.xml><?xml version="1.0" encoding="utf-8"?>
 <ds:datastoreItem xmlns:ds="http://schemas.openxmlformats.org/officeDocument/2006/customXml" ds:itemID="{884F7098-EC53-4342-9118-94BC05A5BB64}">
   <ds:schemaRefs>
     <ds:schemaRef ds:uri="http://schemas.microsoft.com/office/2006/metadata/contentType"/>
@@ -18866,18 +20364,29 @@
 </ds:datastoreItem>
 </file>
 
+<file path=customXml/itemProps2.xml><?xml version="1.0" encoding="utf-8"?>
+<ds:datastoreItem xmlns:ds="http://schemas.openxmlformats.org/officeDocument/2006/customXml" ds:itemID="{19FB44E0-D41B-48B7-BA3C-386162A7ED2A}">
+  <ds:schemaRefs>
+    <ds:schemaRef ds:uri="http://schemas.microsoft.com/office/2006/metadata/properties"/>
+    <ds:schemaRef ds:uri="http://schemas.microsoft.com/office/infopath/2007/PartnerControls"/>
+    <ds:schemaRef ds:uri="7a339b76-233f-4ccd-9a6a-61b8c70fbff9"/>
+    <ds:schemaRef ds:uri="e258c71e-062d-4dfa-85a2-8e49c821f68c"/>
+  </ds:schemaRefs>
+</ds:datastoreItem>
+</file>
+
 <file path=customXml/itemProps3.xml><?xml version="1.0" encoding="utf-8"?>
+<ds:datastoreItem xmlns:ds="http://schemas.openxmlformats.org/officeDocument/2006/customXml" ds:itemID="{B47A0760-AB43-4F7C-8FF6-57C40C743D1C}">
+  <ds:schemaRefs>
+    <ds:schemaRef ds:uri="http://schemas.microsoft.com/sharepoint/v3/contenttype/forms"/>
+  </ds:schemaRefs>
+</ds:datastoreItem>
+</file>
+
+<file path=customXml/itemProps4.xml><?xml version="1.0" encoding="utf-8"?>
 <ds:datastoreItem xmlns:ds="http://schemas.openxmlformats.org/officeDocument/2006/customXml" ds:itemID="{E32E3F2C-E5CD-45D1-8E5A-0324F317AAFC}">
   <ds:schemaRefs>
     <ds:schemaRef ds:uri="http://schemas.openxmlformats.org/officeDocument/2006/bibliography"/>
   </ds:schemaRefs>
 </ds:datastoreItem>
-</file>
-
-<file path=customXml/itemProps4.xml><?xml version="1.0" encoding="utf-8"?>
-<ds:datastoreItem xmlns:ds="http://schemas.openxmlformats.org/officeDocument/2006/customXml" ds:itemID="{B47A0760-AB43-4F7C-8FF6-57C40C743D1C}">
-  <ds:schemaRefs>
-    <ds:schemaRef ds:uri="http://schemas.microsoft.com/sharepoint/v3/contenttype/forms"/>
-  </ds:schemaRefs>
-</ds:datastoreItem>
 </file>
</xml_diff>